<commit_message>
Modify template for the logbook generator
</commit_message>
<xml_diff>
--- a/plantillas/plantilla-bitacora.docx
+++ b/plantillas/plantilla-bitacora.docx
@@ -645,7 +645,7 @@
               <w:rPr>
                 <w:rFonts w:ascii="Calibri" w:eastAsia="Calibri" w:hAnsi="Calibri" w:cs="Calibri"/>
               </w:rPr>
-              <w:t>${gestion_fecha1}</w:t>
+              <w:t>${gestion_fecha}</w:t>
             </w:r>
           </w:p>
         </w:tc>
@@ -664,7 +664,7 @@
               <w:rPr>
                 <w:rFonts w:ascii="Calibri" w:eastAsia="Calibri" w:hAnsi="Calibri" w:cs="Calibri"/>
               </w:rPr>
-              <w:t>${gestion_via1}</w:t>
+              <w:t>${gestion_via}</w:t>
             </w:r>
           </w:p>
         </w:tc>
@@ -683,7 +683,7 @@
               <w:rPr>
                 <w:rFonts w:ascii="Calibri" w:eastAsia="Calibri" w:hAnsi="Calibri" w:cs="Calibri"/>
               </w:rPr>
-              <w:t>${gestion_comentarios1}</w:t>
+              <w:t>${gestion_comentarios}</w:t>
             </w:r>
           </w:p>
         </w:tc>
@@ -703,24 +703,6 @@
                 <w:rFonts w:ascii="Calibri" w:eastAsia="Calibri" w:hAnsi="Calibri" w:cs="Calibri"/>
               </w:rPr>
             </w:pPr>
-            <w:r>
-              <w:rPr>
-                <w:rFonts w:ascii="Calibri" w:eastAsia="Calibri" w:hAnsi="Calibri" w:cs="Calibri"/>
-              </w:rPr>
-              <w:t>${gestion_fecha</w:t>
-            </w:r>
-            <w:r>
-              <w:rPr>
-                <w:rFonts w:ascii="Calibri" w:eastAsia="Calibri" w:hAnsi="Calibri" w:cs="Calibri"/>
-              </w:rPr>
-              <w:t>2</w:t>
-            </w:r>
-            <w:r>
-              <w:rPr>
-                <w:rFonts w:ascii="Calibri" w:eastAsia="Calibri" w:hAnsi="Calibri" w:cs="Calibri"/>
-              </w:rPr>
-              <w:t>}</w:t>
-            </w:r>
           </w:p>
         </w:tc>
         <w:tc>
@@ -734,24 +716,6 @@
                 <w:rFonts w:ascii="Calibri" w:eastAsia="Calibri" w:hAnsi="Calibri" w:cs="Calibri"/>
               </w:rPr>
             </w:pPr>
-            <w:r>
-              <w:rPr>
-                <w:rFonts w:ascii="Calibri" w:eastAsia="Calibri" w:hAnsi="Calibri" w:cs="Calibri"/>
-              </w:rPr>
-              <w:t>${gestion_via</w:t>
-            </w:r>
-            <w:r>
-              <w:rPr>
-                <w:rFonts w:ascii="Calibri" w:eastAsia="Calibri" w:hAnsi="Calibri" w:cs="Calibri"/>
-              </w:rPr>
-              <w:t>2</w:t>
-            </w:r>
-            <w:r>
-              <w:rPr>
-                <w:rFonts w:ascii="Calibri" w:eastAsia="Calibri" w:hAnsi="Calibri" w:cs="Calibri"/>
-              </w:rPr>
-              <w:t>}</w:t>
-            </w:r>
           </w:p>
         </w:tc>
         <w:tc>
@@ -765,24 +729,6 @@
                 <w:rFonts w:ascii="Calibri" w:eastAsia="Calibri" w:hAnsi="Calibri" w:cs="Calibri"/>
               </w:rPr>
             </w:pPr>
-            <w:r>
-              <w:rPr>
-                <w:rFonts w:ascii="Calibri" w:eastAsia="Calibri" w:hAnsi="Calibri" w:cs="Calibri"/>
-              </w:rPr>
-              <w:t>${gestion_comentarios</w:t>
-            </w:r>
-            <w:r>
-              <w:rPr>
-                <w:rFonts w:ascii="Calibri" w:eastAsia="Calibri" w:hAnsi="Calibri" w:cs="Calibri"/>
-              </w:rPr>
-              <w:t>2</w:t>
-            </w:r>
-            <w:r>
-              <w:rPr>
-                <w:rFonts w:ascii="Calibri" w:eastAsia="Calibri" w:hAnsi="Calibri" w:cs="Calibri"/>
-              </w:rPr>
-              <w:t>}</w:t>
-            </w:r>
           </w:p>
         </w:tc>
       </w:tr>
@@ -801,24 +747,6 @@
                 <w:rFonts w:ascii="Calibri" w:eastAsia="Calibri" w:hAnsi="Calibri" w:cs="Calibri"/>
               </w:rPr>
             </w:pPr>
-            <w:r>
-              <w:rPr>
-                <w:rFonts w:ascii="Calibri" w:eastAsia="Calibri" w:hAnsi="Calibri" w:cs="Calibri"/>
-              </w:rPr>
-              <w:t>${gestion_fecha</w:t>
-            </w:r>
-            <w:r>
-              <w:rPr>
-                <w:rFonts w:ascii="Calibri" w:eastAsia="Calibri" w:hAnsi="Calibri" w:cs="Calibri"/>
-              </w:rPr>
-              <w:t>3</w:t>
-            </w:r>
-            <w:r>
-              <w:rPr>
-                <w:rFonts w:ascii="Calibri" w:eastAsia="Calibri" w:hAnsi="Calibri" w:cs="Calibri"/>
-              </w:rPr>
-              <w:t>}</w:t>
-            </w:r>
           </w:p>
         </w:tc>
         <w:tc>
@@ -832,24 +760,6 @@
                 <w:rFonts w:ascii="Calibri" w:eastAsia="Calibri" w:hAnsi="Calibri" w:cs="Calibri"/>
               </w:rPr>
             </w:pPr>
-            <w:r>
-              <w:rPr>
-                <w:rFonts w:ascii="Calibri" w:eastAsia="Calibri" w:hAnsi="Calibri" w:cs="Calibri"/>
-              </w:rPr>
-              <w:t>${gestion_via</w:t>
-            </w:r>
-            <w:r>
-              <w:rPr>
-                <w:rFonts w:ascii="Calibri" w:eastAsia="Calibri" w:hAnsi="Calibri" w:cs="Calibri"/>
-              </w:rPr>
-              <w:t>3</w:t>
-            </w:r>
-            <w:r>
-              <w:rPr>
-                <w:rFonts w:ascii="Calibri" w:eastAsia="Calibri" w:hAnsi="Calibri" w:cs="Calibri"/>
-              </w:rPr>
-              <w:t>}</w:t>
-            </w:r>
           </w:p>
         </w:tc>
         <w:tc>
@@ -863,24 +773,6 @@
                 <w:rFonts w:ascii="Calibri" w:eastAsia="Calibri" w:hAnsi="Calibri" w:cs="Calibri"/>
               </w:rPr>
             </w:pPr>
-            <w:r>
-              <w:rPr>
-                <w:rFonts w:ascii="Calibri" w:eastAsia="Calibri" w:hAnsi="Calibri" w:cs="Calibri"/>
-              </w:rPr>
-              <w:t>${gestion_comentarios</w:t>
-            </w:r>
-            <w:r>
-              <w:rPr>
-                <w:rFonts w:ascii="Calibri" w:eastAsia="Calibri" w:hAnsi="Calibri" w:cs="Calibri"/>
-              </w:rPr>
-              <w:t>3</w:t>
-            </w:r>
-            <w:r>
-              <w:rPr>
-                <w:rFonts w:ascii="Calibri" w:eastAsia="Calibri" w:hAnsi="Calibri" w:cs="Calibri"/>
-              </w:rPr>
-              <w:t>}</w:t>
-            </w:r>
           </w:p>
         </w:tc>
       </w:tr>
@@ -899,24 +791,6 @@
                 <w:rFonts w:ascii="Calibri" w:eastAsia="Calibri" w:hAnsi="Calibri" w:cs="Calibri"/>
               </w:rPr>
             </w:pPr>
-            <w:r>
-              <w:rPr>
-                <w:rFonts w:ascii="Calibri" w:eastAsia="Calibri" w:hAnsi="Calibri" w:cs="Calibri"/>
-              </w:rPr>
-              <w:t>${gestion_fecha</w:t>
-            </w:r>
-            <w:r>
-              <w:rPr>
-                <w:rFonts w:ascii="Calibri" w:eastAsia="Calibri" w:hAnsi="Calibri" w:cs="Calibri"/>
-              </w:rPr>
-              <w:t>4</w:t>
-            </w:r>
-            <w:r>
-              <w:rPr>
-                <w:rFonts w:ascii="Calibri" w:eastAsia="Calibri" w:hAnsi="Calibri" w:cs="Calibri"/>
-              </w:rPr>
-              <w:t>}</w:t>
-            </w:r>
           </w:p>
         </w:tc>
         <w:tc>
@@ -930,24 +804,6 @@
                 <w:rFonts w:ascii="Calibri" w:eastAsia="Calibri" w:hAnsi="Calibri" w:cs="Calibri"/>
               </w:rPr>
             </w:pPr>
-            <w:r>
-              <w:rPr>
-                <w:rFonts w:ascii="Calibri" w:eastAsia="Calibri" w:hAnsi="Calibri" w:cs="Calibri"/>
-              </w:rPr>
-              <w:t>${gestion_via</w:t>
-            </w:r>
-            <w:r>
-              <w:rPr>
-                <w:rFonts w:ascii="Calibri" w:eastAsia="Calibri" w:hAnsi="Calibri" w:cs="Calibri"/>
-              </w:rPr>
-              <w:t>4</w:t>
-            </w:r>
-            <w:r>
-              <w:rPr>
-                <w:rFonts w:ascii="Calibri" w:eastAsia="Calibri" w:hAnsi="Calibri" w:cs="Calibri"/>
-              </w:rPr>
-              <w:t>}</w:t>
-            </w:r>
           </w:p>
         </w:tc>
         <w:tc>
@@ -961,24 +817,6 @@
                 <w:rFonts w:ascii="Calibri" w:eastAsia="Calibri" w:hAnsi="Calibri" w:cs="Calibri"/>
               </w:rPr>
             </w:pPr>
-            <w:r>
-              <w:rPr>
-                <w:rFonts w:ascii="Calibri" w:eastAsia="Calibri" w:hAnsi="Calibri" w:cs="Calibri"/>
-              </w:rPr>
-              <w:t>${gestion_comentarios</w:t>
-            </w:r>
-            <w:r>
-              <w:rPr>
-                <w:rFonts w:ascii="Calibri" w:eastAsia="Calibri" w:hAnsi="Calibri" w:cs="Calibri"/>
-              </w:rPr>
-              <w:t>4</w:t>
-            </w:r>
-            <w:r>
-              <w:rPr>
-                <w:rFonts w:ascii="Calibri" w:eastAsia="Calibri" w:hAnsi="Calibri" w:cs="Calibri"/>
-              </w:rPr>
-              <w:t>}</w:t>
-            </w:r>
           </w:p>
         </w:tc>
       </w:tr>
@@ -997,24 +835,6 @@
                 <w:rFonts w:ascii="Calibri" w:eastAsia="Calibri" w:hAnsi="Calibri" w:cs="Calibri"/>
               </w:rPr>
             </w:pPr>
-            <w:r>
-              <w:rPr>
-                <w:rFonts w:ascii="Calibri" w:eastAsia="Calibri" w:hAnsi="Calibri" w:cs="Calibri"/>
-              </w:rPr>
-              <w:t>${gestion_fecha</w:t>
-            </w:r>
-            <w:r>
-              <w:rPr>
-                <w:rFonts w:ascii="Calibri" w:eastAsia="Calibri" w:hAnsi="Calibri" w:cs="Calibri"/>
-              </w:rPr>
-              <w:t>5</w:t>
-            </w:r>
-            <w:r>
-              <w:rPr>
-                <w:rFonts w:ascii="Calibri" w:eastAsia="Calibri" w:hAnsi="Calibri" w:cs="Calibri"/>
-              </w:rPr>
-              <w:t>}</w:t>
-            </w:r>
           </w:p>
         </w:tc>
         <w:tc>
@@ -1028,24 +848,6 @@
                 <w:rFonts w:ascii="Calibri" w:eastAsia="Calibri" w:hAnsi="Calibri" w:cs="Calibri"/>
               </w:rPr>
             </w:pPr>
-            <w:r>
-              <w:rPr>
-                <w:rFonts w:ascii="Calibri" w:eastAsia="Calibri" w:hAnsi="Calibri" w:cs="Calibri"/>
-              </w:rPr>
-              <w:t>${gestion_via</w:t>
-            </w:r>
-            <w:r>
-              <w:rPr>
-                <w:rFonts w:ascii="Calibri" w:eastAsia="Calibri" w:hAnsi="Calibri" w:cs="Calibri"/>
-              </w:rPr>
-              <w:t>5</w:t>
-            </w:r>
-            <w:r>
-              <w:rPr>
-                <w:rFonts w:ascii="Calibri" w:eastAsia="Calibri" w:hAnsi="Calibri" w:cs="Calibri"/>
-              </w:rPr>
-              <w:t>}</w:t>
-            </w:r>
           </w:p>
         </w:tc>
         <w:tc>
@@ -1059,24 +861,6 @@
                 <w:rFonts w:ascii="Calibri" w:eastAsia="Calibri" w:hAnsi="Calibri" w:cs="Calibri"/>
               </w:rPr>
             </w:pPr>
-            <w:r>
-              <w:rPr>
-                <w:rFonts w:ascii="Calibri" w:eastAsia="Calibri" w:hAnsi="Calibri" w:cs="Calibri"/>
-              </w:rPr>
-              <w:t>${gestion_comentarios</w:t>
-            </w:r>
-            <w:r>
-              <w:rPr>
-                <w:rFonts w:ascii="Calibri" w:eastAsia="Calibri" w:hAnsi="Calibri" w:cs="Calibri"/>
-              </w:rPr>
-              <w:t>5</w:t>
-            </w:r>
-            <w:r>
-              <w:rPr>
-                <w:rFonts w:ascii="Calibri" w:eastAsia="Calibri" w:hAnsi="Calibri" w:cs="Calibri"/>
-              </w:rPr>
-              <w:t>}</w:t>
-            </w:r>
           </w:p>
         </w:tc>
       </w:tr>
@@ -1419,10 +1203,7 @@
         <w:jc w:val="center"/>
       </w:pPr>
       <w:r>
-        <w:t>Se visitó el negocio el día</w:t>
-      </w:r>
-      <w:r>
-        <w:t xml:space="preserve"> </w:t>
+        <w:t xml:space="preserve">Se visitó el negocio el día </w:t>
       </w:r>
       <w:r>
         <w:t>${evidencia_fecha}</w:t>
@@ -1591,7 +1372,7 @@
             </wp:anchor>
           </w:drawing>
         </mc:Choice>
-        <mc:Fallback xmlns:dgm="http://schemas.openxmlformats.org/drawingml/2006/diagram" xmlns:lc="http://schemas.openxmlformats.org/drawingml/2006/lockedCanvas" xmlns:c="http://schemas.openxmlformats.org/drawingml/2006/chart" xmlns:pic="http://schemas.openxmlformats.org/drawingml/2006/picture" xmlns:a="http://schemas.openxmlformats.org/drawingml/2006/main" xmlns:sl="http://schemas.openxmlformats.org/schemaLibrary/2006/main">
+        <mc:Fallback xmlns:sl="http://schemas.openxmlformats.org/schemaLibrary/2006/main" xmlns:a="http://schemas.openxmlformats.org/drawingml/2006/main" xmlns:pic="http://schemas.openxmlformats.org/drawingml/2006/picture" xmlns:c="http://schemas.openxmlformats.org/drawingml/2006/chart" xmlns:lc="http://schemas.openxmlformats.org/drawingml/2006/lockedCanvas" xmlns:dgm="http://schemas.openxmlformats.org/drawingml/2006/diagram">
           <w:drawing>
             <wp:anchor allowOverlap="1" behindDoc="0" distB="0" distT="0" distL="114300" distR="114300" hidden="0" layoutInCell="1" locked="0" relativeHeight="0" simplePos="0">
               <wp:simplePos x="0" y="0"/>
@@ -1720,7 +1501,7 @@
             </wp:anchor>
           </w:drawing>
         </mc:Choice>
-        <mc:Fallback xmlns:dgm="http://schemas.openxmlformats.org/drawingml/2006/diagram" xmlns:lc="http://schemas.openxmlformats.org/drawingml/2006/lockedCanvas" xmlns:c="http://schemas.openxmlformats.org/drawingml/2006/chart" xmlns:pic="http://schemas.openxmlformats.org/drawingml/2006/picture" xmlns:a="http://schemas.openxmlformats.org/drawingml/2006/main" xmlns:sl="http://schemas.openxmlformats.org/schemaLibrary/2006/main">
+        <mc:Fallback xmlns:sl="http://schemas.openxmlformats.org/schemaLibrary/2006/main" xmlns:a="http://schemas.openxmlformats.org/drawingml/2006/main" xmlns:pic="http://schemas.openxmlformats.org/drawingml/2006/picture" xmlns:c="http://schemas.openxmlformats.org/drawingml/2006/chart" xmlns:lc="http://schemas.openxmlformats.org/drawingml/2006/lockedCanvas" xmlns:dgm="http://schemas.openxmlformats.org/drawingml/2006/diagram">
           <w:drawing>
             <wp:anchor allowOverlap="1" behindDoc="0" distB="0" distT="0" distL="114300" distR="114300" hidden="0" layoutInCell="1" locked="0" relativeHeight="0" simplePos="0">
               <wp:simplePos x="0" y="0"/>
@@ -1874,7 +1655,7 @@
             </wp:anchor>
           </w:drawing>
         </mc:Choice>
-        <mc:Fallback xmlns:dgm="http://schemas.openxmlformats.org/drawingml/2006/diagram" xmlns:lc="http://schemas.openxmlformats.org/drawingml/2006/lockedCanvas" xmlns:c="http://schemas.openxmlformats.org/drawingml/2006/chart" xmlns:pic="http://schemas.openxmlformats.org/drawingml/2006/picture" xmlns:a="http://schemas.openxmlformats.org/drawingml/2006/main" xmlns:sl="http://schemas.openxmlformats.org/schemaLibrary/2006/main">
+        <mc:Fallback xmlns:sl="http://schemas.openxmlformats.org/schemaLibrary/2006/main" xmlns:a="http://schemas.openxmlformats.org/drawingml/2006/main" xmlns:pic="http://schemas.openxmlformats.org/drawingml/2006/picture" xmlns:c="http://schemas.openxmlformats.org/drawingml/2006/chart" xmlns:lc="http://schemas.openxmlformats.org/drawingml/2006/lockedCanvas" xmlns:dgm="http://schemas.openxmlformats.org/drawingml/2006/diagram">
           <w:drawing>
             <wp:anchor allowOverlap="1" behindDoc="0" distB="0" distT="0" distL="114300" distR="114300" hidden="0" layoutInCell="1" locked="0" relativeHeight="0" simplePos="0">
               <wp:simplePos x="0" y="0"/>
@@ -2744,9 +2525,7 @@
       <w:tblStyleRowBandSize w:val="1"/>
       <w:tblStyleColBandSize w:val="1"/>
       <w:tblCellMar>
-        <w:top w:w="0" w:type="dxa"/>
         <w:left w:w="108" w:type="dxa"/>
-        <w:bottom w:w="0" w:type="dxa"/>
         <w:right w:w="108" w:type="dxa"/>
       </w:tblCellMar>
     </w:tblPr>
@@ -2761,9 +2540,7 @@
       <w:tblStyleRowBandSize w:val="1"/>
       <w:tblStyleColBandSize w:val="1"/>
       <w:tblCellMar>
-        <w:top w:w="0" w:type="dxa"/>
         <w:left w:w="108" w:type="dxa"/>
-        <w:bottom w:w="0" w:type="dxa"/>
         <w:right w:w="108" w:type="dxa"/>
       </w:tblCellMar>
     </w:tblPr>
@@ -2778,9 +2555,7 @@
       <w:tblStyleRowBandSize w:val="1"/>
       <w:tblStyleColBandSize w:val="1"/>
       <w:tblCellMar>
-        <w:top w:w="0" w:type="dxa"/>
         <w:left w:w="108" w:type="dxa"/>
-        <w:bottom w:w="0" w:type="dxa"/>
         <w:right w:w="108" w:type="dxa"/>
       </w:tblCellMar>
     </w:tblPr>

</xml_diff>

<commit_message>
Add more template variables for the paperwork
</commit_message>
<xml_diff>
--- a/plantillas/plantilla-bitacora.docx
+++ b/plantillas/plantilla-bitacora.docx
@@ -645,7 +645,19 @@
               <w:rPr>
                 <w:rFonts w:ascii="Calibri" w:eastAsia="Calibri" w:hAnsi="Calibri" w:cs="Calibri"/>
               </w:rPr>
-              <w:t>${gestion_fecha}</w:t>
+              <w:t>${gestion_fecha</w:t>
+            </w:r>
+            <w:r>
+              <w:rPr>
+                <w:rFonts w:ascii="Calibri" w:eastAsia="Calibri" w:hAnsi="Calibri" w:cs="Calibri"/>
+              </w:rPr>
+              <w:t>1</w:t>
+            </w:r>
+            <w:r>
+              <w:rPr>
+                <w:rFonts w:ascii="Calibri" w:eastAsia="Calibri" w:hAnsi="Calibri" w:cs="Calibri"/>
+              </w:rPr>
+              <w:t>}</w:t>
             </w:r>
           </w:p>
         </w:tc>
@@ -664,7 +676,19 @@
               <w:rPr>
                 <w:rFonts w:ascii="Calibri" w:eastAsia="Calibri" w:hAnsi="Calibri" w:cs="Calibri"/>
               </w:rPr>
-              <w:t>${gestion_via}</w:t>
+              <w:t>${gestion_via</w:t>
+            </w:r>
+            <w:r>
+              <w:rPr>
+                <w:rFonts w:ascii="Calibri" w:eastAsia="Calibri" w:hAnsi="Calibri" w:cs="Calibri"/>
+              </w:rPr>
+              <w:t>1</w:t>
+            </w:r>
+            <w:r>
+              <w:rPr>
+                <w:rFonts w:ascii="Calibri" w:eastAsia="Calibri" w:hAnsi="Calibri" w:cs="Calibri"/>
+              </w:rPr>
+              <w:t>}</w:t>
             </w:r>
           </w:p>
         </w:tc>
@@ -683,7 +707,19 @@
               <w:rPr>
                 <w:rFonts w:ascii="Calibri" w:eastAsia="Calibri" w:hAnsi="Calibri" w:cs="Calibri"/>
               </w:rPr>
-              <w:t>${gestion_comentarios}</w:t>
+              <w:t>${gestion_comentarios</w:t>
+            </w:r>
+            <w:r>
+              <w:rPr>
+                <w:rFonts w:ascii="Calibri" w:eastAsia="Calibri" w:hAnsi="Calibri" w:cs="Calibri"/>
+              </w:rPr>
+              <w:t>1</w:t>
+            </w:r>
+            <w:r>
+              <w:rPr>
+                <w:rFonts w:ascii="Calibri" w:eastAsia="Calibri" w:hAnsi="Calibri" w:cs="Calibri"/>
+              </w:rPr>
+              <w:t>}</w:t>
             </w:r>
           </w:p>
         </w:tc>
@@ -703,6 +739,24 @@
                 <w:rFonts w:ascii="Calibri" w:eastAsia="Calibri" w:hAnsi="Calibri" w:cs="Calibri"/>
               </w:rPr>
             </w:pPr>
+            <w:r>
+              <w:rPr>
+                <w:rFonts w:ascii="Calibri" w:eastAsia="Calibri" w:hAnsi="Calibri" w:cs="Calibri"/>
+              </w:rPr>
+              <w:t>${gestion_fecha</w:t>
+            </w:r>
+            <w:r>
+              <w:rPr>
+                <w:rFonts w:ascii="Calibri" w:eastAsia="Calibri" w:hAnsi="Calibri" w:cs="Calibri"/>
+              </w:rPr>
+              <w:t>2</w:t>
+            </w:r>
+            <w:r>
+              <w:rPr>
+                <w:rFonts w:ascii="Calibri" w:eastAsia="Calibri" w:hAnsi="Calibri" w:cs="Calibri"/>
+              </w:rPr>
+              <w:t>}</w:t>
+            </w:r>
           </w:p>
         </w:tc>
         <w:tc>
@@ -716,6 +770,24 @@
                 <w:rFonts w:ascii="Calibri" w:eastAsia="Calibri" w:hAnsi="Calibri" w:cs="Calibri"/>
               </w:rPr>
             </w:pPr>
+            <w:r>
+              <w:rPr>
+                <w:rFonts w:ascii="Calibri" w:eastAsia="Calibri" w:hAnsi="Calibri" w:cs="Calibri"/>
+              </w:rPr>
+              <w:t>${gestion_via</w:t>
+            </w:r>
+            <w:r>
+              <w:rPr>
+                <w:rFonts w:ascii="Calibri" w:eastAsia="Calibri" w:hAnsi="Calibri" w:cs="Calibri"/>
+              </w:rPr>
+              <w:t>2</w:t>
+            </w:r>
+            <w:r>
+              <w:rPr>
+                <w:rFonts w:ascii="Calibri" w:eastAsia="Calibri" w:hAnsi="Calibri" w:cs="Calibri"/>
+              </w:rPr>
+              <w:t>}</w:t>
+            </w:r>
           </w:p>
         </w:tc>
         <w:tc>
@@ -729,6 +801,24 @@
                 <w:rFonts w:ascii="Calibri" w:eastAsia="Calibri" w:hAnsi="Calibri" w:cs="Calibri"/>
               </w:rPr>
             </w:pPr>
+            <w:r>
+              <w:rPr>
+                <w:rFonts w:ascii="Calibri" w:eastAsia="Calibri" w:hAnsi="Calibri" w:cs="Calibri"/>
+              </w:rPr>
+              <w:t>${gestion_comentarios</w:t>
+            </w:r>
+            <w:r>
+              <w:rPr>
+                <w:rFonts w:ascii="Calibri" w:eastAsia="Calibri" w:hAnsi="Calibri" w:cs="Calibri"/>
+              </w:rPr>
+              <w:t>2</w:t>
+            </w:r>
+            <w:r>
+              <w:rPr>
+                <w:rFonts w:ascii="Calibri" w:eastAsia="Calibri" w:hAnsi="Calibri" w:cs="Calibri"/>
+              </w:rPr>
+              <w:t>}</w:t>
+            </w:r>
           </w:p>
         </w:tc>
       </w:tr>
@@ -747,6 +837,24 @@
                 <w:rFonts w:ascii="Calibri" w:eastAsia="Calibri" w:hAnsi="Calibri" w:cs="Calibri"/>
               </w:rPr>
             </w:pPr>
+            <w:r>
+              <w:rPr>
+                <w:rFonts w:ascii="Calibri" w:eastAsia="Calibri" w:hAnsi="Calibri" w:cs="Calibri"/>
+              </w:rPr>
+              <w:t>${gestion_fecha</w:t>
+            </w:r>
+            <w:r>
+              <w:rPr>
+                <w:rFonts w:ascii="Calibri" w:eastAsia="Calibri" w:hAnsi="Calibri" w:cs="Calibri"/>
+              </w:rPr>
+              <w:t>3</w:t>
+            </w:r>
+            <w:r>
+              <w:rPr>
+                <w:rFonts w:ascii="Calibri" w:eastAsia="Calibri" w:hAnsi="Calibri" w:cs="Calibri"/>
+              </w:rPr>
+              <w:t>}</w:t>
+            </w:r>
           </w:p>
         </w:tc>
         <w:tc>
@@ -760,6 +868,24 @@
                 <w:rFonts w:ascii="Calibri" w:eastAsia="Calibri" w:hAnsi="Calibri" w:cs="Calibri"/>
               </w:rPr>
             </w:pPr>
+            <w:r>
+              <w:rPr>
+                <w:rFonts w:ascii="Calibri" w:eastAsia="Calibri" w:hAnsi="Calibri" w:cs="Calibri"/>
+              </w:rPr>
+              <w:t>${gestion_via</w:t>
+            </w:r>
+            <w:r>
+              <w:rPr>
+                <w:rFonts w:ascii="Calibri" w:eastAsia="Calibri" w:hAnsi="Calibri" w:cs="Calibri"/>
+              </w:rPr>
+              <w:t>3</w:t>
+            </w:r>
+            <w:r>
+              <w:rPr>
+                <w:rFonts w:ascii="Calibri" w:eastAsia="Calibri" w:hAnsi="Calibri" w:cs="Calibri"/>
+              </w:rPr>
+              <w:t>}</w:t>
+            </w:r>
           </w:p>
         </w:tc>
         <w:tc>
@@ -773,6 +899,24 @@
                 <w:rFonts w:ascii="Calibri" w:eastAsia="Calibri" w:hAnsi="Calibri" w:cs="Calibri"/>
               </w:rPr>
             </w:pPr>
+            <w:r>
+              <w:rPr>
+                <w:rFonts w:ascii="Calibri" w:eastAsia="Calibri" w:hAnsi="Calibri" w:cs="Calibri"/>
+              </w:rPr>
+              <w:t>${gestion_comentarios</w:t>
+            </w:r>
+            <w:r>
+              <w:rPr>
+                <w:rFonts w:ascii="Calibri" w:eastAsia="Calibri" w:hAnsi="Calibri" w:cs="Calibri"/>
+              </w:rPr>
+              <w:t>3</w:t>
+            </w:r>
+            <w:r>
+              <w:rPr>
+                <w:rFonts w:ascii="Calibri" w:eastAsia="Calibri" w:hAnsi="Calibri" w:cs="Calibri"/>
+              </w:rPr>
+              <w:t>}</w:t>
+            </w:r>
           </w:p>
         </w:tc>
       </w:tr>
@@ -791,6 +935,24 @@
                 <w:rFonts w:ascii="Calibri" w:eastAsia="Calibri" w:hAnsi="Calibri" w:cs="Calibri"/>
               </w:rPr>
             </w:pPr>
+            <w:r>
+              <w:rPr>
+                <w:rFonts w:ascii="Calibri" w:eastAsia="Calibri" w:hAnsi="Calibri" w:cs="Calibri"/>
+              </w:rPr>
+              <w:t>${gestion_fecha</w:t>
+            </w:r>
+            <w:r>
+              <w:rPr>
+                <w:rFonts w:ascii="Calibri" w:eastAsia="Calibri" w:hAnsi="Calibri" w:cs="Calibri"/>
+              </w:rPr>
+              <w:t>4</w:t>
+            </w:r>
+            <w:r>
+              <w:rPr>
+                <w:rFonts w:ascii="Calibri" w:eastAsia="Calibri" w:hAnsi="Calibri" w:cs="Calibri"/>
+              </w:rPr>
+              <w:t>}</w:t>
+            </w:r>
           </w:p>
         </w:tc>
         <w:tc>
@@ -804,6 +966,24 @@
                 <w:rFonts w:ascii="Calibri" w:eastAsia="Calibri" w:hAnsi="Calibri" w:cs="Calibri"/>
               </w:rPr>
             </w:pPr>
+            <w:r>
+              <w:rPr>
+                <w:rFonts w:ascii="Calibri" w:eastAsia="Calibri" w:hAnsi="Calibri" w:cs="Calibri"/>
+              </w:rPr>
+              <w:t>${gestion_via</w:t>
+            </w:r>
+            <w:r>
+              <w:rPr>
+                <w:rFonts w:ascii="Calibri" w:eastAsia="Calibri" w:hAnsi="Calibri" w:cs="Calibri"/>
+              </w:rPr>
+              <w:t>4</w:t>
+            </w:r>
+            <w:r>
+              <w:rPr>
+                <w:rFonts w:ascii="Calibri" w:eastAsia="Calibri" w:hAnsi="Calibri" w:cs="Calibri"/>
+              </w:rPr>
+              <w:t>}</w:t>
+            </w:r>
           </w:p>
         </w:tc>
         <w:tc>
@@ -817,6 +997,24 @@
                 <w:rFonts w:ascii="Calibri" w:eastAsia="Calibri" w:hAnsi="Calibri" w:cs="Calibri"/>
               </w:rPr>
             </w:pPr>
+            <w:r>
+              <w:rPr>
+                <w:rFonts w:ascii="Calibri" w:eastAsia="Calibri" w:hAnsi="Calibri" w:cs="Calibri"/>
+              </w:rPr>
+              <w:t>${gestion_comentarios</w:t>
+            </w:r>
+            <w:r>
+              <w:rPr>
+                <w:rFonts w:ascii="Calibri" w:eastAsia="Calibri" w:hAnsi="Calibri" w:cs="Calibri"/>
+              </w:rPr>
+              <w:t>4</w:t>
+            </w:r>
+            <w:r>
+              <w:rPr>
+                <w:rFonts w:ascii="Calibri" w:eastAsia="Calibri" w:hAnsi="Calibri" w:cs="Calibri"/>
+              </w:rPr>
+              <w:t>}</w:t>
+            </w:r>
           </w:p>
         </w:tc>
       </w:tr>
@@ -835,6 +1033,24 @@
                 <w:rFonts w:ascii="Calibri" w:eastAsia="Calibri" w:hAnsi="Calibri" w:cs="Calibri"/>
               </w:rPr>
             </w:pPr>
+            <w:r>
+              <w:rPr>
+                <w:rFonts w:ascii="Calibri" w:eastAsia="Calibri" w:hAnsi="Calibri" w:cs="Calibri"/>
+              </w:rPr>
+              <w:t>${gestion_fecha</w:t>
+            </w:r>
+            <w:r>
+              <w:rPr>
+                <w:rFonts w:ascii="Calibri" w:eastAsia="Calibri" w:hAnsi="Calibri" w:cs="Calibri"/>
+              </w:rPr>
+              <w:t>5</w:t>
+            </w:r>
+            <w:r>
+              <w:rPr>
+                <w:rFonts w:ascii="Calibri" w:eastAsia="Calibri" w:hAnsi="Calibri" w:cs="Calibri"/>
+              </w:rPr>
+              <w:t>}</w:t>
+            </w:r>
           </w:p>
         </w:tc>
         <w:tc>
@@ -848,6 +1064,24 @@
                 <w:rFonts w:ascii="Calibri" w:eastAsia="Calibri" w:hAnsi="Calibri" w:cs="Calibri"/>
               </w:rPr>
             </w:pPr>
+            <w:r>
+              <w:rPr>
+                <w:rFonts w:ascii="Calibri" w:eastAsia="Calibri" w:hAnsi="Calibri" w:cs="Calibri"/>
+              </w:rPr>
+              <w:t>${gestion_via</w:t>
+            </w:r>
+            <w:r>
+              <w:rPr>
+                <w:rFonts w:ascii="Calibri" w:eastAsia="Calibri" w:hAnsi="Calibri" w:cs="Calibri"/>
+              </w:rPr>
+              <w:t>5</w:t>
+            </w:r>
+            <w:r>
+              <w:rPr>
+                <w:rFonts w:ascii="Calibri" w:eastAsia="Calibri" w:hAnsi="Calibri" w:cs="Calibri"/>
+              </w:rPr>
+              <w:t>}</w:t>
+            </w:r>
           </w:p>
         </w:tc>
         <w:tc>
@@ -861,6 +1095,24 @@
                 <w:rFonts w:ascii="Calibri" w:eastAsia="Calibri" w:hAnsi="Calibri" w:cs="Calibri"/>
               </w:rPr>
             </w:pPr>
+            <w:r>
+              <w:rPr>
+                <w:rFonts w:ascii="Calibri" w:eastAsia="Calibri" w:hAnsi="Calibri" w:cs="Calibri"/>
+              </w:rPr>
+              <w:t>${gestion_comentarios</w:t>
+            </w:r>
+            <w:r>
+              <w:rPr>
+                <w:rFonts w:ascii="Calibri" w:eastAsia="Calibri" w:hAnsi="Calibri" w:cs="Calibri"/>
+              </w:rPr>
+              <w:t>5</w:t>
+            </w:r>
+            <w:r>
+              <w:rPr>
+                <w:rFonts w:ascii="Calibri" w:eastAsia="Calibri" w:hAnsi="Calibri" w:cs="Calibri"/>
+              </w:rPr>
+              <w:t>}</w:t>
+            </w:r>
           </w:p>
         </w:tc>
       </w:tr>
@@ -879,6 +1131,24 @@
                 <w:rFonts w:ascii="Calibri" w:eastAsia="Calibri" w:hAnsi="Calibri" w:cs="Calibri"/>
               </w:rPr>
             </w:pPr>
+            <w:r>
+              <w:rPr>
+                <w:rFonts w:ascii="Calibri" w:eastAsia="Calibri" w:hAnsi="Calibri" w:cs="Calibri"/>
+              </w:rPr>
+              <w:t>${gestion_fecha</w:t>
+            </w:r>
+            <w:r>
+              <w:rPr>
+                <w:rFonts w:ascii="Calibri" w:eastAsia="Calibri" w:hAnsi="Calibri" w:cs="Calibri"/>
+              </w:rPr>
+              <w:t>6</w:t>
+            </w:r>
+            <w:r>
+              <w:rPr>
+                <w:rFonts w:ascii="Calibri" w:eastAsia="Calibri" w:hAnsi="Calibri" w:cs="Calibri"/>
+              </w:rPr>
+              <w:t>}</w:t>
+            </w:r>
           </w:p>
         </w:tc>
         <w:tc>
@@ -892,6 +1162,24 @@
                 <w:rFonts w:ascii="Calibri" w:eastAsia="Calibri" w:hAnsi="Calibri" w:cs="Calibri"/>
               </w:rPr>
             </w:pPr>
+            <w:r>
+              <w:rPr>
+                <w:rFonts w:ascii="Calibri" w:eastAsia="Calibri" w:hAnsi="Calibri" w:cs="Calibri"/>
+              </w:rPr>
+              <w:t>${gestion_via</w:t>
+            </w:r>
+            <w:r>
+              <w:rPr>
+                <w:rFonts w:ascii="Calibri" w:eastAsia="Calibri" w:hAnsi="Calibri" w:cs="Calibri"/>
+              </w:rPr>
+              <w:t>6</w:t>
+            </w:r>
+            <w:r>
+              <w:rPr>
+                <w:rFonts w:ascii="Calibri" w:eastAsia="Calibri" w:hAnsi="Calibri" w:cs="Calibri"/>
+              </w:rPr>
+              <w:t>}</w:t>
+            </w:r>
           </w:p>
         </w:tc>
         <w:tc>
@@ -905,6 +1193,24 @@
                 <w:rFonts w:ascii="Calibri" w:eastAsia="Calibri" w:hAnsi="Calibri" w:cs="Calibri"/>
               </w:rPr>
             </w:pPr>
+            <w:r>
+              <w:rPr>
+                <w:rFonts w:ascii="Calibri" w:eastAsia="Calibri" w:hAnsi="Calibri" w:cs="Calibri"/>
+              </w:rPr>
+              <w:t>${gestion_comentarios</w:t>
+            </w:r>
+            <w:r>
+              <w:rPr>
+                <w:rFonts w:ascii="Calibri" w:eastAsia="Calibri" w:hAnsi="Calibri" w:cs="Calibri"/>
+              </w:rPr>
+              <w:t>6</w:t>
+            </w:r>
+            <w:r>
+              <w:rPr>
+                <w:rFonts w:ascii="Calibri" w:eastAsia="Calibri" w:hAnsi="Calibri" w:cs="Calibri"/>
+              </w:rPr>
+              <w:t>}</w:t>
+            </w:r>
           </w:p>
         </w:tc>
       </w:tr>
@@ -923,6 +1229,24 @@
                 <w:rFonts w:ascii="Calibri" w:eastAsia="Calibri" w:hAnsi="Calibri" w:cs="Calibri"/>
               </w:rPr>
             </w:pPr>
+            <w:r>
+              <w:rPr>
+                <w:rFonts w:ascii="Calibri" w:eastAsia="Calibri" w:hAnsi="Calibri" w:cs="Calibri"/>
+              </w:rPr>
+              <w:t>${gestion_fecha</w:t>
+            </w:r>
+            <w:r>
+              <w:rPr>
+                <w:rFonts w:ascii="Calibri" w:eastAsia="Calibri" w:hAnsi="Calibri" w:cs="Calibri"/>
+              </w:rPr>
+              <w:t>7</w:t>
+            </w:r>
+            <w:r>
+              <w:rPr>
+                <w:rFonts w:ascii="Calibri" w:eastAsia="Calibri" w:hAnsi="Calibri" w:cs="Calibri"/>
+              </w:rPr>
+              <w:t>}</w:t>
+            </w:r>
           </w:p>
         </w:tc>
         <w:tc>
@@ -936,6 +1260,24 @@
                 <w:rFonts w:ascii="Calibri" w:eastAsia="Calibri" w:hAnsi="Calibri" w:cs="Calibri"/>
               </w:rPr>
             </w:pPr>
+            <w:r>
+              <w:rPr>
+                <w:rFonts w:ascii="Calibri" w:eastAsia="Calibri" w:hAnsi="Calibri" w:cs="Calibri"/>
+              </w:rPr>
+              <w:t>${gestion_via</w:t>
+            </w:r>
+            <w:r>
+              <w:rPr>
+                <w:rFonts w:ascii="Calibri" w:eastAsia="Calibri" w:hAnsi="Calibri" w:cs="Calibri"/>
+              </w:rPr>
+              <w:t>7</w:t>
+            </w:r>
+            <w:r>
+              <w:rPr>
+                <w:rFonts w:ascii="Calibri" w:eastAsia="Calibri" w:hAnsi="Calibri" w:cs="Calibri"/>
+              </w:rPr>
+              <w:t>}</w:t>
+            </w:r>
           </w:p>
         </w:tc>
         <w:tc>
@@ -949,6 +1291,24 @@
                 <w:rFonts w:ascii="Calibri" w:eastAsia="Calibri" w:hAnsi="Calibri" w:cs="Calibri"/>
               </w:rPr>
             </w:pPr>
+            <w:r>
+              <w:rPr>
+                <w:rFonts w:ascii="Calibri" w:eastAsia="Calibri" w:hAnsi="Calibri" w:cs="Calibri"/>
+              </w:rPr>
+              <w:t>${gestion_comentarios</w:t>
+            </w:r>
+            <w:r>
+              <w:rPr>
+                <w:rFonts w:ascii="Calibri" w:eastAsia="Calibri" w:hAnsi="Calibri" w:cs="Calibri"/>
+              </w:rPr>
+              <w:t>7</w:t>
+            </w:r>
+            <w:r>
+              <w:rPr>
+                <w:rFonts w:ascii="Calibri" w:eastAsia="Calibri" w:hAnsi="Calibri" w:cs="Calibri"/>
+              </w:rPr>
+              <w:t>}</w:t>
+            </w:r>
           </w:p>
         </w:tc>
       </w:tr>
@@ -967,6 +1327,24 @@
                 <w:rFonts w:ascii="Calibri" w:eastAsia="Calibri" w:hAnsi="Calibri" w:cs="Calibri"/>
               </w:rPr>
             </w:pPr>
+            <w:r>
+              <w:rPr>
+                <w:rFonts w:ascii="Calibri" w:eastAsia="Calibri" w:hAnsi="Calibri" w:cs="Calibri"/>
+              </w:rPr>
+              <w:t>${gestion_fecha</w:t>
+            </w:r>
+            <w:r>
+              <w:rPr>
+                <w:rFonts w:ascii="Calibri" w:eastAsia="Calibri" w:hAnsi="Calibri" w:cs="Calibri"/>
+              </w:rPr>
+              <w:t>8</w:t>
+            </w:r>
+            <w:r>
+              <w:rPr>
+                <w:rFonts w:ascii="Calibri" w:eastAsia="Calibri" w:hAnsi="Calibri" w:cs="Calibri"/>
+              </w:rPr>
+              <w:t>}</w:t>
+            </w:r>
           </w:p>
         </w:tc>
         <w:tc>
@@ -980,6 +1358,24 @@
                 <w:rFonts w:ascii="Calibri" w:eastAsia="Calibri" w:hAnsi="Calibri" w:cs="Calibri"/>
               </w:rPr>
             </w:pPr>
+            <w:r>
+              <w:rPr>
+                <w:rFonts w:ascii="Calibri" w:eastAsia="Calibri" w:hAnsi="Calibri" w:cs="Calibri"/>
+              </w:rPr>
+              <w:t>${gestion_via</w:t>
+            </w:r>
+            <w:r>
+              <w:rPr>
+                <w:rFonts w:ascii="Calibri" w:eastAsia="Calibri" w:hAnsi="Calibri" w:cs="Calibri"/>
+              </w:rPr>
+              <w:t>8</w:t>
+            </w:r>
+            <w:r>
+              <w:rPr>
+                <w:rFonts w:ascii="Calibri" w:eastAsia="Calibri" w:hAnsi="Calibri" w:cs="Calibri"/>
+              </w:rPr>
+              <w:t>}</w:t>
+            </w:r>
           </w:p>
         </w:tc>
         <w:tc>
@@ -993,6 +1389,24 @@
                 <w:rFonts w:ascii="Calibri" w:eastAsia="Calibri" w:hAnsi="Calibri" w:cs="Calibri"/>
               </w:rPr>
             </w:pPr>
+            <w:r>
+              <w:rPr>
+                <w:rFonts w:ascii="Calibri" w:eastAsia="Calibri" w:hAnsi="Calibri" w:cs="Calibri"/>
+              </w:rPr>
+              <w:t>${gestion_comentarios</w:t>
+            </w:r>
+            <w:r>
+              <w:rPr>
+                <w:rFonts w:ascii="Calibri" w:eastAsia="Calibri" w:hAnsi="Calibri" w:cs="Calibri"/>
+              </w:rPr>
+              <w:t>8</w:t>
+            </w:r>
+            <w:r>
+              <w:rPr>
+                <w:rFonts w:ascii="Calibri" w:eastAsia="Calibri" w:hAnsi="Calibri" w:cs="Calibri"/>
+              </w:rPr>
+              <w:t>}</w:t>
+            </w:r>
           </w:p>
         </w:tc>
       </w:tr>
@@ -1011,6 +1425,24 @@
                 <w:rFonts w:ascii="Calibri" w:eastAsia="Calibri" w:hAnsi="Calibri" w:cs="Calibri"/>
               </w:rPr>
             </w:pPr>
+            <w:r>
+              <w:rPr>
+                <w:rFonts w:ascii="Calibri" w:eastAsia="Calibri" w:hAnsi="Calibri" w:cs="Calibri"/>
+              </w:rPr>
+              <w:t>${gestion_fecha</w:t>
+            </w:r>
+            <w:r>
+              <w:rPr>
+                <w:rFonts w:ascii="Calibri" w:eastAsia="Calibri" w:hAnsi="Calibri" w:cs="Calibri"/>
+              </w:rPr>
+              <w:t>9</w:t>
+            </w:r>
+            <w:r>
+              <w:rPr>
+                <w:rFonts w:ascii="Calibri" w:eastAsia="Calibri" w:hAnsi="Calibri" w:cs="Calibri"/>
+              </w:rPr>
+              <w:t>}</w:t>
+            </w:r>
           </w:p>
         </w:tc>
         <w:tc>
@@ -1024,6 +1456,24 @@
                 <w:rFonts w:ascii="Calibri" w:eastAsia="Calibri" w:hAnsi="Calibri" w:cs="Calibri"/>
               </w:rPr>
             </w:pPr>
+            <w:r>
+              <w:rPr>
+                <w:rFonts w:ascii="Calibri" w:eastAsia="Calibri" w:hAnsi="Calibri" w:cs="Calibri"/>
+              </w:rPr>
+              <w:t>${gestion_via</w:t>
+            </w:r>
+            <w:r>
+              <w:rPr>
+                <w:rFonts w:ascii="Calibri" w:eastAsia="Calibri" w:hAnsi="Calibri" w:cs="Calibri"/>
+              </w:rPr>
+              <w:t>9</w:t>
+            </w:r>
+            <w:r>
+              <w:rPr>
+                <w:rFonts w:ascii="Calibri" w:eastAsia="Calibri" w:hAnsi="Calibri" w:cs="Calibri"/>
+              </w:rPr>
+              <w:t>}</w:t>
+            </w:r>
           </w:p>
         </w:tc>
         <w:tc>
@@ -1037,6 +1487,24 @@
                 <w:rFonts w:ascii="Calibri" w:eastAsia="Calibri" w:hAnsi="Calibri" w:cs="Calibri"/>
               </w:rPr>
             </w:pPr>
+            <w:r>
+              <w:rPr>
+                <w:rFonts w:ascii="Calibri" w:eastAsia="Calibri" w:hAnsi="Calibri" w:cs="Calibri"/>
+              </w:rPr>
+              <w:t>${gestion_comentarios</w:t>
+            </w:r>
+            <w:r>
+              <w:rPr>
+                <w:rFonts w:ascii="Calibri" w:eastAsia="Calibri" w:hAnsi="Calibri" w:cs="Calibri"/>
+              </w:rPr>
+              <w:t>9</w:t>
+            </w:r>
+            <w:r>
+              <w:rPr>
+                <w:rFonts w:ascii="Calibri" w:eastAsia="Calibri" w:hAnsi="Calibri" w:cs="Calibri"/>
+              </w:rPr>
+              <w:t>}</w:t>
+            </w:r>
           </w:p>
         </w:tc>
       </w:tr>
@@ -1055,6 +1523,24 @@
                 <w:rFonts w:ascii="Calibri" w:eastAsia="Calibri" w:hAnsi="Calibri" w:cs="Calibri"/>
               </w:rPr>
             </w:pPr>
+            <w:r>
+              <w:rPr>
+                <w:rFonts w:ascii="Calibri" w:eastAsia="Calibri" w:hAnsi="Calibri" w:cs="Calibri"/>
+              </w:rPr>
+              <w:t>${gestion_fecha</w:t>
+            </w:r>
+            <w:r>
+              <w:rPr>
+                <w:rFonts w:ascii="Calibri" w:eastAsia="Calibri" w:hAnsi="Calibri" w:cs="Calibri"/>
+              </w:rPr>
+              <w:t>10</w:t>
+            </w:r>
+            <w:r>
+              <w:rPr>
+                <w:rFonts w:ascii="Calibri" w:eastAsia="Calibri" w:hAnsi="Calibri" w:cs="Calibri"/>
+              </w:rPr>
+              <w:t>}</w:t>
+            </w:r>
           </w:p>
         </w:tc>
         <w:tc>
@@ -1068,6 +1554,24 @@
                 <w:rFonts w:ascii="Calibri" w:eastAsia="Calibri" w:hAnsi="Calibri" w:cs="Calibri"/>
               </w:rPr>
             </w:pPr>
+            <w:r>
+              <w:rPr>
+                <w:rFonts w:ascii="Calibri" w:eastAsia="Calibri" w:hAnsi="Calibri" w:cs="Calibri"/>
+              </w:rPr>
+              <w:t>${gestion_via</w:t>
+            </w:r>
+            <w:r>
+              <w:rPr>
+                <w:rFonts w:ascii="Calibri" w:eastAsia="Calibri" w:hAnsi="Calibri" w:cs="Calibri"/>
+              </w:rPr>
+              <w:t>10</w:t>
+            </w:r>
+            <w:r>
+              <w:rPr>
+                <w:rFonts w:ascii="Calibri" w:eastAsia="Calibri" w:hAnsi="Calibri" w:cs="Calibri"/>
+              </w:rPr>
+              <w:t>}</w:t>
+            </w:r>
           </w:p>
         </w:tc>
         <w:tc>
@@ -1081,6 +1585,24 @@
                 <w:rFonts w:ascii="Calibri" w:eastAsia="Calibri" w:hAnsi="Calibri" w:cs="Calibri"/>
               </w:rPr>
             </w:pPr>
+            <w:r>
+              <w:rPr>
+                <w:rFonts w:ascii="Calibri" w:eastAsia="Calibri" w:hAnsi="Calibri" w:cs="Calibri"/>
+              </w:rPr>
+              <w:t>${gestion_comentarios</w:t>
+            </w:r>
+            <w:r>
+              <w:rPr>
+                <w:rFonts w:ascii="Calibri" w:eastAsia="Calibri" w:hAnsi="Calibri" w:cs="Calibri"/>
+              </w:rPr>
+              <w:t>10</w:t>
+            </w:r>
+            <w:r>
+              <w:rPr>
+                <w:rFonts w:ascii="Calibri" w:eastAsia="Calibri" w:hAnsi="Calibri" w:cs="Calibri"/>
+              </w:rPr>
+              <w:t>}</w:t>
+            </w:r>
           </w:p>
         </w:tc>
       </w:tr>
@@ -1099,6 +1621,24 @@
                 <w:rFonts w:ascii="Calibri" w:eastAsia="Calibri" w:hAnsi="Calibri" w:cs="Calibri"/>
               </w:rPr>
             </w:pPr>
+            <w:r>
+              <w:rPr>
+                <w:rFonts w:ascii="Calibri" w:eastAsia="Calibri" w:hAnsi="Calibri" w:cs="Calibri"/>
+              </w:rPr>
+              <w:t>${gestion_fecha</w:t>
+            </w:r>
+            <w:r>
+              <w:rPr>
+                <w:rFonts w:ascii="Calibri" w:eastAsia="Calibri" w:hAnsi="Calibri" w:cs="Calibri"/>
+              </w:rPr>
+              <w:t>11</w:t>
+            </w:r>
+            <w:r>
+              <w:rPr>
+                <w:rFonts w:ascii="Calibri" w:eastAsia="Calibri" w:hAnsi="Calibri" w:cs="Calibri"/>
+              </w:rPr>
+              <w:t>}</w:t>
+            </w:r>
           </w:p>
         </w:tc>
         <w:tc>
@@ -1112,6 +1652,24 @@
                 <w:rFonts w:ascii="Calibri" w:eastAsia="Calibri" w:hAnsi="Calibri" w:cs="Calibri"/>
               </w:rPr>
             </w:pPr>
+            <w:r>
+              <w:rPr>
+                <w:rFonts w:ascii="Calibri" w:eastAsia="Calibri" w:hAnsi="Calibri" w:cs="Calibri"/>
+              </w:rPr>
+              <w:t>${gestion_via</w:t>
+            </w:r>
+            <w:r>
+              <w:rPr>
+                <w:rFonts w:ascii="Calibri" w:eastAsia="Calibri" w:hAnsi="Calibri" w:cs="Calibri"/>
+              </w:rPr>
+              <w:t>11</w:t>
+            </w:r>
+            <w:r>
+              <w:rPr>
+                <w:rFonts w:ascii="Calibri" w:eastAsia="Calibri" w:hAnsi="Calibri" w:cs="Calibri"/>
+              </w:rPr>
+              <w:t>}</w:t>
+            </w:r>
           </w:p>
         </w:tc>
         <w:tc>
@@ -1125,6 +1683,24 @@
                 <w:rFonts w:ascii="Calibri" w:eastAsia="Calibri" w:hAnsi="Calibri" w:cs="Calibri"/>
               </w:rPr>
             </w:pPr>
+            <w:r>
+              <w:rPr>
+                <w:rFonts w:ascii="Calibri" w:eastAsia="Calibri" w:hAnsi="Calibri" w:cs="Calibri"/>
+              </w:rPr>
+              <w:t>${gestion_comentarios1</w:t>
+            </w:r>
+            <w:r>
+              <w:rPr>
+                <w:rFonts w:ascii="Calibri" w:eastAsia="Calibri" w:hAnsi="Calibri" w:cs="Calibri"/>
+              </w:rPr>
+              <w:t>1</w:t>
+            </w:r>
+            <w:r>
+              <w:rPr>
+                <w:rFonts w:ascii="Calibri" w:eastAsia="Calibri" w:hAnsi="Calibri" w:cs="Calibri"/>
+              </w:rPr>
+              <w:t>}</w:t>
+            </w:r>
           </w:p>
         </w:tc>
       </w:tr>
@@ -1143,6 +1719,24 @@
                 <w:rFonts w:ascii="Calibri" w:eastAsia="Calibri" w:hAnsi="Calibri" w:cs="Calibri"/>
               </w:rPr>
             </w:pPr>
+            <w:r>
+              <w:rPr>
+                <w:rFonts w:ascii="Calibri" w:eastAsia="Calibri" w:hAnsi="Calibri" w:cs="Calibri"/>
+              </w:rPr>
+              <w:t>${gestion_fecha</w:t>
+            </w:r>
+            <w:r>
+              <w:rPr>
+                <w:rFonts w:ascii="Calibri" w:eastAsia="Calibri" w:hAnsi="Calibri" w:cs="Calibri"/>
+              </w:rPr>
+              <w:t>12</w:t>
+            </w:r>
+            <w:r>
+              <w:rPr>
+                <w:rFonts w:ascii="Calibri" w:eastAsia="Calibri" w:hAnsi="Calibri" w:cs="Calibri"/>
+              </w:rPr>
+              <w:t>}</w:t>
+            </w:r>
           </w:p>
         </w:tc>
         <w:tc>
@@ -1156,6 +1750,24 @@
                 <w:rFonts w:ascii="Calibri" w:eastAsia="Calibri" w:hAnsi="Calibri" w:cs="Calibri"/>
               </w:rPr>
             </w:pPr>
+            <w:r>
+              <w:rPr>
+                <w:rFonts w:ascii="Calibri" w:eastAsia="Calibri" w:hAnsi="Calibri" w:cs="Calibri"/>
+              </w:rPr>
+              <w:t>${gestion_via1</w:t>
+            </w:r>
+            <w:r>
+              <w:rPr>
+                <w:rFonts w:ascii="Calibri" w:eastAsia="Calibri" w:hAnsi="Calibri" w:cs="Calibri"/>
+              </w:rPr>
+              <w:t>2</w:t>
+            </w:r>
+            <w:r>
+              <w:rPr>
+                <w:rFonts w:ascii="Calibri" w:eastAsia="Calibri" w:hAnsi="Calibri" w:cs="Calibri"/>
+              </w:rPr>
+              <w:t>}</w:t>
+            </w:r>
           </w:p>
         </w:tc>
         <w:tc>
@@ -1169,6 +1781,24 @@
                 <w:rFonts w:ascii="Calibri" w:eastAsia="Calibri" w:hAnsi="Calibri" w:cs="Calibri"/>
               </w:rPr>
             </w:pPr>
+            <w:r>
+              <w:rPr>
+                <w:rFonts w:ascii="Calibri" w:eastAsia="Calibri" w:hAnsi="Calibri" w:cs="Calibri"/>
+              </w:rPr>
+              <w:t>${gestion_comentarios1</w:t>
+            </w:r>
+            <w:r>
+              <w:rPr>
+                <w:rFonts w:ascii="Calibri" w:eastAsia="Calibri" w:hAnsi="Calibri" w:cs="Calibri"/>
+              </w:rPr>
+              <w:t>2</w:t>
+            </w:r>
+            <w:r>
+              <w:rPr>
+                <w:rFonts w:ascii="Calibri" w:eastAsia="Calibri" w:hAnsi="Calibri" w:cs="Calibri"/>
+              </w:rPr>
+              <w:t>}</w:t>
+            </w:r>
           </w:p>
         </w:tc>
       </w:tr>
@@ -1372,7 +2002,7 @@
             </wp:anchor>
           </w:drawing>
         </mc:Choice>
-        <mc:Fallback xmlns:sl="http://schemas.openxmlformats.org/schemaLibrary/2006/main" xmlns:a="http://schemas.openxmlformats.org/drawingml/2006/main" xmlns:pic="http://schemas.openxmlformats.org/drawingml/2006/picture" xmlns:c="http://schemas.openxmlformats.org/drawingml/2006/chart" xmlns:lc="http://schemas.openxmlformats.org/drawingml/2006/lockedCanvas" xmlns:dgm="http://schemas.openxmlformats.org/drawingml/2006/diagram">
+        <mc:Fallback xmlns:dgm="http://schemas.openxmlformats.org/drawingml/2006/diagram" xmlns:lc="http://schemas.openxmlformats.org/drawingml/2006/lockedCanvas" xmlns:c="http://schemas.openxmlformats.org/drawingml/2006/chart" xmlns:pic="http://schemas.openxmlformats.org/drawingml/2006/picture" xmlns:a="http://schemas.openxmlformats.org/drawingml/2006/main" xmlns:sl="http://schemas.openxmlformats.org/schemaLibrary/2006/main">
           <w:drawing>
             <wp:anchor allowOverlap="1" behindDoc="0" distB="0" distT="0" distL="114300" distR="114300" hidden="0" layoutInCell="1" locked="0" relativeHeight="0" simplePos="0">
               <wp:simplePos x="0" y="0"/>
@@ -1501,7 +2131,7 @@
             </wp:anchor>
           </w:drawing>
         </mc:Choice>
-        <mc:Fallback xmlns:sl="http://schemas.openxmlformats.org/schemaLibrary/2006/main" xmlns:a="http://schemas.openxmlformats.org/drawingml/2006/main" xmlns:pic="http://schemas.openxmlformats.org/drawingml/2006/picture" xmlns:c="http://schemas.openxmlformats.org/drawingml/2006/chart" xmlns:lc="http://schemas.openxmlformats.org/drawingml/2006/lockedCanvas" xmlns:dgm="http://schemas.openxmlformats.org/drawingml/2006/diagram">
+        <mc:Fallback xmlns:dgm="http://schemas.openxmlformats.org/drawingml/2006/diagram" xmlns:lc="http://schemas.openxmlformats.org/drawingml/2006/lockedCanvas" xmlns:c="http://schemas.openxmlformats.org/drawingml/2006/chart" xmlns:pic="http://schemas.openxmlformats.org/drawingml/2006/picture" xmlns:a="http://schemas.openxmlformats.org/drawingml/2006/main" xmlns:sl="http://schemas.openxmlformats.org/schemaLibrary/2006/main">
           <w:drawing>
             <wp:anchor allowOverlap="1" behindDoc="0" distB="0" distT="0" distL="114300" distR="114300" hidden="0" layoutInCell="1" locked="0" relativeHeight="0" simplePos="0">
               <wp:simplePos x="0" y="0"/>
@@ -1655,7 +2285,7 @@
             </wp:anchor>
           </w:drawing>
         </mc:Choice>
-        <mc:Fallback xmlns:sl="http://schemas.openxmlformats.org/schemaLibrary/2006/main" xmlns:a="http://schemas.openxmlformats.org/drawingml/2006/main" xmlns:pic="http://schemas.openxmlformats.org/drawingml/2006/picture" xmlns:c="http://schemas.openxmlformats.org/drawingml/2006/chart" xmlns:lc="http://schemas.openxmlformats.org/drawingml/2006/lockedCanvas" xmlns:dgm="http://schemas.openxmlformats.org/drawingml/2006/diagram">
+        <mc:Fallback xmlns:dgm="http://schemas.openxmlformats.org/drawingml/2006/diagram" xmlns:lc="http://schemas.openxmlformats.org/drawingml/2006/lockedCanvas" xmlns:c="http://schemas.openxmlformats.org/drawingml/2006/chart" xmlns:pic="http://schemas.openxmlformats.org/drawingml/2006/picture" xmlns:a="http://schemas.openxmlformats.org/drawingml/2006/main" xmlns:sl="http://schemas.openxmlformats.org/schemaLibrary/2006/main">
           <w:drawing>
             <wp:anchor allowOverlap="1" behindDoc="0" distB="0" distT="0" distL="114300" distR="114300" hidden="0" layoutInCell="1" locked="0" relativeHeight="0" simplePos="0">
               <wp:simplePos x="0" y="0"/>

</xml_diff>

<commit_message>
Fix template to use cloneblock and clonerow
</commit_message>
<xml_diff>
--- a/plantillas/plantilla-bitacora.docx
+++ b/plantillas/plantilla-bitacora.docx
@@ -101,7 +101,25 @@
                 <w:sz w:val="20"/>
                 <w:szCs w:val="20"/>
               </w:rPr>
-              <w:t>${acreditado_nombre}</w:t>
+              <w:t>${</w:t>
+            </w:r>
+            <w:proofErr w:type="spellStart"/>
+            <w:r>
+              <w:rPr>
+                <w:rFonts w:ascii="Calibri" w:eastAsia="Calibri" w:hAnsi="Calibri" w:cs="Calibri"/>
+                <w:sz w:val="20"/>
+                <w:szCs w:val="20"/>
+              </w:rPr>
+              <w:t>acreditado_nombre</w:t>
+            </w:r>
+            <w:proofErr w:type="spellEnd"/>
+            <w:r>
+              <w:rPr>
+                <w:rFonts w:ascii="Calibri" w:eastAsia="Calibri" w:hAnsi="Calibri" w:cs="Calibri"/>
+                <w:sz w:val="20"/>
+                <w:szCs w:val="20"/>
+              </w:rPr>
+              <w:t>}</w:t>
             </w:r>
           </w:p>
         </w:tc>
@@ -127,7 +145,27 @@
               <w:rPr>
                 <w:rFonts w:ascii="Calibri" w:eastAsia="Calibri" w:hAnsi="Calibri" w:cs="Calibri"/>
               </w:rPr>
-              <w:t>${folio}</w:t>
+              <w:t>${</w:t>
+            </w:r>
+            <w:proofErr w:type="spellStart"/>
+            <w:r>
+              <w:rPr>
+                <w:rFonts w:ascii="Calibri" w:eastAsia="Calibri" w:hAnsi="Calibri" w:cs="Calibri"/>
+              </w:rPr>
+              <w:t>acreditado_</w:t>
+            </w:r>
+            <w:r>
+              <w:rPr>
+                <w:rFonts w:ascii="Calibri" w:eastAsia="Calibri" w:hAnsi="Calibri" w:cs="Calibri"/>
+              </w:rPr>
+              <w:t>folio</w:t>
+            </w:r>
+            <w:proofErr w:type="spellEnd"/>
+            <w:r>
+              <w:rPr>
+                <w:rFonts w:ascii="Calibri" w:eastAsia="Calibri" w:hAnsi="Calibri" w:cs="Calibri"/>
+              </w:rPr>
+              <w:t>}</w:t>
             </w:r>
           </w:p>
         </w:tc>
@@ -171,7 +209,33 @@
                 <w:sz w:val="20"/>
                 <w:szCs w:val="20"/>
               </w:rPr>
-              <w:t>${municipio}</w:t>
+              <w:t>${</w:t>
+            </w:r>
+            <w:proofErr w:type="spellStart"/>
+            <w:r>
+              <w:rPr>
+                <w:rFonts w:ascii="Helvetica Neue" w:eastAsia="Helvetica Neue" w:hAnsi="Helvetica Neue" w:cs="Helvetica Neue"/>
+                <w:sz w:val="20"/>
+                <w:szCs w:val="20"/>
+              </w:rPr>
+              <w:t>acreditado_</w:t>
+            </w:r>
+            <w:r>
+              <w:rPr>
+                <w:rFonts w:ascii="Helvetica Neue" w:eastAsia="Helvetica Neue" w:hAnsi="Helvetica Neue" w:cs="Helvetica Neue"/>
+                <w:sz w:val="20"/>
+                <w:szCs w:val="20"/>
+              </w:rPr>
+              <w:t>municipio</w:t>
+            </w:r>
+            <w:proofErr w:type="spellEnd"/>
+            <w:r>
+              <w:rPr>
+                <w:rFonts w:ascii="Helvetica Neue" w:eastAsia="Helvetica Neue" w:hAnsi="Helvetica Neue" w:cs="Helvetica Neue"/>
+                <w:sz w:val="20"/>
+                <w:szCs w:val="20"/>
+              </w:rPr>
+              <w:t>}</w:t>
             </w:r>
           </w:p>
         </w:tc>
@@ -217,7 +281,27 @@
               <w:rPr>
                 <w:rFonts w:ascii="Calibri" w:eastAsia="Calibri" w:hAnsi="Calibri" w:cs="Calibri"/>
               </w:rPr>
-              <w:t>${garantia}</w:t>
+              <w:t>${</w:t>
+            </w:r>
+            <w:proofErr w:type="spellStart"/>
+            <w:r>
+              <w:rPr>
+                <w:rFonts w:ascii="Calibri" w:eastAsia="Calibri" w:hAnsi="Calibri" w:cs="Calibri"/>
+              </w:rPr>
+              <w:t>acreditado_</w:t>
+            </w:r>
+            <w:r>
+              <w:rPr>
+                <w:rFonts w:ascii="Calibri" w:eastAsia="Calibri" w:hAnsi="Calibri" w:cs="Calibri"/>
+              </w:rPr>
+              <w:t>garantia</w:t>
+            </w:r>
+            <w:proofErr w:type="spellEnd"/>
+            <w:r>
+              <w:rPr>
+                <w:rFonts w:ascii="Calibri" w:eastAsia="Calibri" w:hAnsi="Calibri" w:cs="Calibri"/>
+              </w:rPr>
+              <w:t>}</w:t>
             </w:r>
           </w:p>
         </w:tc>
@@ -249,7 +333,15 @@
               <w:t xml:space="preserve"> </w:t>
             </w:r>
             <w:r>
-              <w:t>${acreditado_telefono}</w:t>
+              <w:t>${</w:t>
+            </w:r>
+            <w:proofErr w:type="spellStart"/>
+            <w:r>
+              <w:t>acreditado_telefono</w:t>
+            </w:r>
+            <w:proofErr w:type="spellEnd"/>
+            <w:r>
+              <w:t>}</w:t>
             </w:r>
           </w:p>
         </w:tc>
@@ -276,7 +368,15 @@
               <w:t xml:space="preserve"> </w:t>
             </w:r>
             <w:r>
-              <w:t>${acreditado_email}</w:t>
+              <w:t>${</w:t>
+            </w:r>
+            <w:proofErr w:type="spellStart"/>
+            <w:r>
+              <w:t>acreditado_email</w:t>
+            </w:r>
+            <w:proofErr w:type="spellEnd"/>
+            <w:r>
+              <w:t>}</w:t>
             </w:r>
           </w:p>
         </w:tc>
@@ -308,7 +408,18 @@
               <w:t xml:space="preserve"> </w:t>
             </w:r>
             <w:r>
-              <w:t>${direccion_negocio}</w:t>
+              <w:t>${</w:t>
+            </w:r>
+            <w:proofErr w:type="spellStart"/>
+            <w:r>
+              <w:t>acreditado_</w:t>
+            </w:r>
+            <w:r>
+              <w:t>direccion_negocio</w:t>
+            </w:r>
+            <w:proofErr w:type="spellEnd"/>
+            <w:r>
+              <w:t>}</w:t>
             </w:r>
           </w:p>
         </w:tc>
@@ -340,7 +451,27 @@
               <w:rPr>
                 <w:rFonts w:ascii="Calibri" w:eastAsia="Calibri" w:hAnsi="Calibri" w:cs="Calibri"/>
               </w:rPr>
-              <w:t>${direccion_particular}</w:t>
+              <w:t>${</w:t>
+            </w:r>
+            <w:proofErr w:type="spellStart"/>
+            <w:r>
+              <w:rPr>
+                <w:rFonts w:ascii="Calibri" w:eastAsia="Calibri" w:hAnsi="Calibri" w:cs="Calibri"/>
+              </w:rPr>
+              <w:t>acreditado_</w:t>
+            </w:r>
+            <w:r>
+              <w:rPr>
+                <w:rFonts w:ascii="Calibri" w:eastAsia="Calibri" w:hAnsi="Calibri" w:cs="Calibri"/>
+              </w:rPr>
+              <w:t>direccion_particular</w:t>
+            </w:r>
+            <w:proofErr w:type="spellEnd"/>
+            <w:r>
+              <w:rPr>
+                <w:rFonts w:ascii="Calibri" w:eastAsia="Calibri" w:hAnsi="Calibri" w:cs="Calibri"/>
+              </w:rPr>
+              <w:t>}</w:t>
             </w:r>
           </w:p>
         </w:tc>
@@ -424,7 +555,25 @@
                 <w:sz w:val="20"/>
                 <w:szCs w:val="20"/>
               </w:rPr>
-              <w:t>${aval_nombre}</w:t>
+              <w:t>${</w:t>
+            </w:r>
+            <w:proofErr w:type="spellStart"/>
+            <w:r>
+              <w:rPr>
+                <w:rFonts w:ascii="Calibri" w:eastAsia="Calibri" w:hAnsi="Calibri" w:cs="Calibri"/>
+                <w:sz w:val="20"/>
+                <w:szCs w:val="20"/>
+              </w:rPr>
+              <w:t>aval_nombre</w:t>
+            </w:r>
+            <w:proofErr w:type="spellEnd"/>
+            <w:r>
+              <w:rPr>
+                <w:rFonts w:ascii="Calibri" w:eastAsia="Calibri" w:hAnsi="Calibri" w:cs="Calibri"/>
+                <w:sz w:val="20"/>
+                <w:szCs w:val="20"/>
+              </w:rPr>
+              <w:t>}</w:t>
             </w:r>
           </w:p>
         </w:tc>
@@ -455,7 +604,21 @@
               <w:rPr>
                 <w:rFonts w:ascii="Calibri" w:eastAsia="Calibri" w:hAnsi="Calibri" w:cs="Calibri"/>
               </w:rPr>
-              <w:t>${aval_telefono}</w:t>
+              <w:t>${</w:t>
+            </w:r>
+            <w:proofErr w:type="spellStart"/>
+            <w:r>
+              <w:rPr>
+                <w:rFonts w:ascii="Calibri" w:eastAsia="Calibri" w:hAnsi="Calibri" w:cs="Calibri"/>
+              </w:rPr>
+              <w:t>aval_telefono</w:t>
+            </w:r>
+            <w:proofErr w:type="spellEnd"/>
+            <w:r>
+              <w:rPr>
+                <w:rFonts w:ascii="Calibri" w:eastAsia="Calibri" w:hAnsi="Calibri" w:cs="Calibri"/>
+              </w:rPr>
+              <w:t>}</w:t>
             </w:r>
           </w:p>
         </w:tc>
@@ -481,7 +644,21 @@
               <w:rPr>
                 <w:rFonts w:ascii="Calibri" w:eastAsia="Calibri" w:hAnsi="Calibri" w:cs="Calibri"/>
               </w:rPr>
-              <w:t>${aval_email}</w:t>
+              <w:t>${</w:t>
+            </w:r>
+            <w:proofErr w:type="spellStart"/>
+            <w:r>
+              <w:rPr>
+                <w:rFonts w:ascii="Calibri" w:eastAsia="Calibri" w:hAnsi="Calibri" w:cs="Calibri"/>
+              </w:rPr>
+              <w:t>aval_email</w:t>
+            </w:r>
+            <w:proofErr w:type="spellEnd"/>
+            <w:r>
+              <w:rPr>
+                <w:rFonts w:ascii="Calibri" w:eastAsia="Calibri" w:hAnsi="Calibri" w:cs="Calibri"/>
+              </w:rPr>
+              <w:t>}</w:t>
             </w:r>
           </w:p>
         </w:tc>
@@ -510,7 +687,21 @@
               <w:rPr>
                 <w:rFonts w:ascii="Calibri" w:eastAsia="Calibri" w:hAnsi="Calibri" w:cs="Calibri"/>
               </w:rPr>
-              <w:t>${aval_direccion}</w:t>
+              <w:t>${</w:t>
+            </w:r>
+            <w:proofErr w:type="spellStart"/>
+            <w:r>
+              <w:rPr>
+                <w:rFonts w:ascii="Calibri" w:eastAsia="Calibri" w:hAnsi="Calibri" w:cs="Calibri"/>
+              </w:rPr>
+              <w:t>aval_direccion</w:t>
+            </w:r>
+            <w:proofErr w:type="spellEnd"/>
+            <w:r>
+              <w:rPr>
+                <w:rFonts w:ascii="Calibri" w:eastAsia="Calibri" w:hAnsi="Calibri" w:cs="Calibri"/>
+              </w:rPr>
+              <w:t>}</w:t>
             </w:r>
           </w:p>
         </w:tc>
@@ -636,7 +827,7 @@
           </w:tcPr>
           <w:p>
             <w:pPr>
-              <w:jc w:val="both"/>
+              <w:jc w:val="center"/>
               <w:rPr>
                 <w:rFonts w:ascii="Calibri" w:eastAsia="Calibri" w:hAnsi="Calibri" w:cs="Calibri"/>
               </w:rPr>
@@ -645,14 +836,16 @@
               <w:rPr>
                 <w:rFonts w:ascii="Calibri" w:eastAsia="Calibri" w:hAnsi="Calibri" w:cs="Calibri"/>
               </w:rPr>
-              <w:t>${gestion_fecha</w:t>
-            </w:r>
-            <w:r>
-              <w:rPr>
-                <w:rFonts w:ascii="Calibri" w:eastAsia="Calibri" w:hAnsi="Calibri" w:cs="Calibri"/>
-              </w:rPr>
-              <w:t>1</w:t>
-            </w:r>
+              <w:t>${</w:t>
+            </w:r>
+            <w:proofErr w:type="spellStart"/>
+            <w:r>
+              <w:rPr>
+                <w:rFonts w:ascii="Calibri" w:eastAsia="Calibri" w:hAnsi="Calibri" w:cs="Calibri"/>
+              </w:rPr>
+              <w:t>gestion_fecha</w:t>
+            </w:r>
+            <w:proofErr w:type="spellEnd"/>
             <w:r>
               <w:rPr>
                 <w:rFonts w:ascii="Calibri" w:eastAsia="Calibri" w:hAnsi="Calibri" w:cs="Calibri"/>
@@ -667,7 +860,7 @@
           </w:tcPr>
           <w:p>
             <w:pPr>
-              <w:jc w:val="both"/>
+              <w:jc w:val="center"/>
               <w:rPr>
                 <w:rFonts w:ascii="Calibri" w:eastAsia="Calibri" w:hAnsi="Calibri" w:cs="Calibri"/>
               </w:rPr>
@@ -676,14 +869,16 @@
               <w:rPr>
                 <w:rFonts w:ascii="Calibri" w:eastAsia="Calibri" w:hAnsi="Calibri" w:cs="Calibri"/>
               </w:rPr>
-              <w:t>${gestion_via</w:t>
-            </w:r>
-            <w:r>
-              <w:rPr>
-                <w:rFonts w:ascii="Calibri" w:eastAsia="Calibri" w:hAnsi="Calibri" w:cs="Calibri"/>
-              </w:rPr>
-              <w:t>1</w:t>
-            </w:r>
+              <w:t>${</w:t>
+            </w:r>
+            <w:proofErr w:type="spellStart"/>
+            <w:r>
+              <w:rPr>
+                <w:rFonts w:ascii="Calibri" w:eastAsia="Calibri" w:hAnsi="Calibri" w:cs="Calibri"/>
+              </w:rPr>
+              <w:t>gestion_via</w:t>
+            </w:r>
+            <w:proofErr w:type="spellEnd"/>
             <w:r>
               <w:rPr>
                 <w:rFonts w:ascii="Calibri" w:eastAsia="Calibri" w:hAnsi="Calibri" w:cs="Calibri"/>
@@ -698,7 +893,7 @@
           </w:tcPr>
           <w:p>
             <w:pPr>
-              <w:jc w:val="both"/>
+              <w:jc w:val="center"/>
               <w:rPr>
                 <w:rFonts w:ascii="Calibri" w:eastAsia="Calibri" w:hAnsi="Calibri" w:cs="Calibri"/>
               </w:rPr>
@@ -707,1092 +902,16 @@
               <w:rPr>
                 <w:rFonts w:ascii="Calibri" w:eastAsia="Calibri" w:hAnsi="Calibri" w:cs="Calibri"/>
               </w:rPr>
-              <w:t>${gestion_comentarios</w:t>
-            </w:r>
-            <w:r>
-              <w:rPr>
-                <w:rFonts w:ascii="Calibri" w:eastAsia="Calibri" w:hAnsi="Calibri" w:cs="Calibri"/>
-              </w:rPr>
-              <w:t>1</w:t>
-            </w:r>
-            <w:r>
-              <w:rPr>
-                <w:rFonts w:ascii="Calibri" w:eastAsia="Calibri" w:hAnsi="Calibri" w:cs="Calibri"/>
-              </w:rPr>
-              <w:t>}</w:t>
-            </w:r>
-          </w:p>
-        </w:tc>
-      </w:tr>
-      <w:tr>
-        <w:trPr>
-          <w:jc w:val="center"/>
-        </w:trPr>
-        <w:tc>
-          <w:tcPr>
-            <w:tcW w:w="2942" w:type="dxa"/>
-          </w:tcPr>
-          <w:p>
-            <w:pPr>
-              <w:jc w:val="both"/>
-              <w:rPr>
-                <w:rFonts w:ascii="Calibri" w:eastAsia="Calibri" w:hAnsi="Calibri" w:cs="Calibri"/>
-              </w:rPr>
-            </w:pPr>
-            <w:r>
-              <w:rPr>
-                <w:rFonts w:ascii="Calibri" w:eastAsia="Calibri" w:hAnsi="Calibri" w:cs="Calibri"/>
-              </w:rPr>
-              <w:t>${gestion_fecha</w:t>
-            </w:r>
-            <w:r>
-              <w:rPr>
-                <w:rFonts w:ascii="Calibri" w:eastAsia="Calibri" w:hAnsi="Calibri" w:cs="Calibri"/>
-              </w:rPr>
-              <w:t>2</w:t>
-            </w:r>
-            <w:r>
-              <w:rPr>
-                <w:rFonts w:ascii="Calibri" w:eastAsia="Calibri" w:hAnsi="Calibri" w:cs="Calibri"/>
-              </w:rPr>
-              <w:t>}</w:t>
-            </w:r>
-          </w:p>
-        </w:tc>
-        <w:tc>
-          <w:tcPr>
-            <w:tcW w:w="2943" w:type="dxa"/>
-          </w:tcPr>
-          <w:p>
-            <w:pPr>
-              <w:jc w:val="both"/>
-              <w:rPr>
-                <w:rFonts w:ascii="Calibri" w:eastAsia="Calibri" w:hAnsi="Calibri" w:cs="Calibri"/>
-              </w:rPr>
-            </w:pPr>
-            <w:r>
-              <w:rPr>
-                <w:rFonts w:ascii="Calibri" w:eastAsia="Calibri" w:hAnsi="Calibri" w:cs="Calibri"/>
-              </w:rPr>
-              <w:t>${gestion_via</w:t>
-            </w:r>
-            <w:r>
-              <w:rPr>
-                <w:rFonts w:ascii="Calibri" w:eastAsia="Calibri" w:hAnsi="Calibri" w:cs="Calibri"/>
-              </w:rPr>
-              <w:t>2</w:t>
-            </w:r>
-            <w:r>
-              <w:rPr>
-                <w:rFonts w:ascii="Calibri" w:eastAsia="Calibri" w:hAnsi="Calibri" w:cs="Calibri"/>
-              </w:rPr>
-              <w:t>}</w:t>
-            </w:r>
-          </w:p>
-        </w:tc>
-        <w:tc>
-          <w:tcPr>
-            <w:tcW w:w="2943" w:type="dxa"/>
-          </w:tcPr>
-          <w:p>
-            <w:pPr>
-              <w:jc w:val="both"/>
-              <w:rPr>
-                <w:rFonts w:ascii="Calibri" w:eastAsia="Calibri" w:hAnsi="Calibri" w:cs="Calibri"/>
-              </w:rPr>
-            </w:pPr>
-            <w:r>
-              <w:rPr>
-                <w:rFonts w:ascii="Calibri" w:eastAsia="Calibri" w:hAnsi="Calibri" w:cs="Calibri"/>
-              </w:rPr>
-              <w:t>${gestion_comentarios</w:t>
-            </w:r>
-            <w:r>
-              <w:rPr>
-                <w:rFonts w:ascii="Calibri" w:eastAsia="Calibri" w:hAnsi="Calibri" w:cs="Calibri"/>
-              </w:rPr>
-              <w:t>2</w:t>
-            </w:r>
-            <w:r>
-              <w:rPr>
-                <w:rFonts w:ascii="Calibri" w:eastAsia="Calibri" w:hAnsi="Calibri" w:cs="Calibri"/>
-              </w:rPr>
-              <w:t>}</w:t>
-            </w:r>
-          </w:p>
-        </w:tc>
-      </w:tr>
-      <w:tr>
-        <w:trPr>
-          <w:jc w:val="center"/>
-        </w:trPr>
-        <w:tc>
-          <w:tcPr>
-            <w:tcW w:w="2942" w:type="dxa"/>
-          </w:tcPr>
-          <w:p>
-            <w:pPr>
-              <w:jc w:val="both"/>
-              <w:rPr>
-                <w:rFonts w:ascii="Calibri" w:eastAsia="Calibri" w:hAnsi="Calibri" w:cs="Calibri"/>
-              </w:rPr>
-            </w:pPr>
-            <w:r>
-              <w:rPr>
-                <w:rFonts w:ascii="Calibri" w:eastAsia="Calibri" w:hAnsi="Calibri" w:cs="Calibri"/>
-              </w:rPr>
-              <w:t>${gestion_fecha</w:t>
-            </w:r>
-            <w:r>
-              <w:rPr>
-                <w:rFonts w:ascii="Calibri" w:eastAsia="Calibri" w:hAnsi="Calibri" w:cs="Calibri"/>
-              </w:rPr>
-              <w:t>3</w:t>
-            </w:r>
-            <w:r>
-              <w:rPr>
-                <w:rFonts w:ascii="Calibri" w:eastAsia="Calibri" w:hAnsi="Calibri" w:cs="Calibri"/>
-              </w:rPr>
-              <w:t>}</w:t>
-            </w:r>
-          </w:p>
-        </w:tc>
-        <w:tc>
-          <w:tcPr>
-            <w:tcW w:w="2943" w:type="dxa"/>
-          </w:tcPr>
-          <w:p>
-            <w:pPr>
-              <w:jc w:val="both"/>
-              <w:rPr>
-                <w:rFonts w:ascii="Calibri" w:eastAsia="Calibri" w:hAnsi="Calibri" w:cs="Calibri"/>
-              </w:rPr>
-            </w:pPr>
-            <w:r>
-              <w:rPr>
-                <w:rFonts w:ascii="Calibri" w:eastAsia="Calibri" w:hAnsi="Calibri" w:cs="Calibri"/>
-              </w:rPr>
-              <w:t>${gestion_via</w:t>
-            </w:r>
-            <w:r>
-              <w:rPr>
-                <w:rFonts w:ascii="Calibri" w:eastAsia="Calibri" w:hAnsi="Calibri" w:cs="Calibri"/>
-              </w:rPr>
-              <w:t>3</w:t>
-            </w:r>
-            <w:r>
-              <w:rPr>
-                <w:rFonts w:ascii="Calibri" w:eastAsia="Calibri" w:hAnsi="Calibri" w:cs="Calibri"/>
-              </w:rPr>
-              <w:t>}</w:t>
-            </w:r>
-          </w:p>
-        </w:tc>
-        <w:tc>
-          <w:tcPr>
-            <w:tcW w:w="2943" w:type="dxa"/>
-          </w:tcPr>
-          <w:p>
-            <w:pPr>
-              <w:jc w:val="both"/>
-              <w:rPr>
-                <w:rFonts w:ascii="Calibri" w:eastAsia="Calibri" w:hAnsi="Calibri" w:cs="Calibri"/>
-              </w:rPr>
-            </w:pPr>
-            <w:r>
-              <w:rPr>
-                <w:rFonts w:ascii="Calibri" w:eastAsia="Calibri" w:hAnsi="Calibri" w:cs="Calibri"/>
-              </w:rPr>
-              <w:t>${gestion_comentarios</w:t>
-            </w:r>
-            <w:r>
-              <w:rPr>
-                <w:rFonts w:ascii="Calibri" w:eastAsia="Calibri" w:hAnsi="Calibri" w:cs="Calibri"/>
-              </w:rPr>
-              <w:t>3</w:t>
-            </w:r>
-            <w:r>
-              <w:rPr>
-                <w:rFonts w:ascii="Calibri" w:eastAsia="Calibri" w:hAnsi="Calibri" w:cs="Calibri"/>
-              </w:rPr>
-              <w:t>}</w:t>
-            </w:r>
-          </w:p>
-        </w:tc>
-      </w:tr>
-      <w:tr>
-        <w:trPr>
-          <w:jc w:val="center"/>
-        </w:trPr>
-        <w:tc>
-          <w:tcPr>
-            <w:tcW w:w="2942" w:type="dxa"/>
-          </w:tcPr>
-          <w:p>
-            <w:pPr>
-              <w:jc w:val="both"/>
-              <w:rPr>
-                <w:rFonts w:ascii="Calibri" w:eastAsia="Calibri" w:hAnsi="Calibri" w:cs="Calibri"/>
-              </w:rPr>
-            </w:pPr>
-            <w:r>
-              <w:rPr>
-                <w:rFonts w:ascii="Calibri" w:eastAsia="Calibri" w:hAnsi="Calibri" w:cs="Calibri"/>
-              </w:rPr>
-              <w:t>${gestion_fecha</w:t>
-            </w:r>
-            <w:r>
-              <w:rPr>
-                <w:rFonts w:ascii="Calibri" w:eastAsia="Calibri" w:hAnsi="Calibri" w:cs="Calibri"/>
-              </w:rPr>
-              <w:t>4</w:t>
-            </w:r>
-            <w:r>
-              <w:rPr>
-                <w:rFonts w:ascii="Calibri" w:eastAsia="Calibri" w:hAnsi="Calibri" w:cs="Calibri"/>
-              </w:rPr>
-              <w:t>}</w:t>
-            </w:r>
-          </w:p>
-        </w:tc>
-        <w:tc>
-          <w:tcPr>
-            <w:tcW w:w="2943" w:type="dxa"/>
-          </w:tcPr>
-          <w:p>
-            <w:pPr>
-              <w:jc w:val="both"/>
-              <w:rPr>
-                <w:rFonts w:ascii="Calibri" w:eastAsia="Calibri" w:hAnsi="Calibri" w:cs="Calibri"/>
-              </w:rPr>
-            </w:pPr>
-            <w:r>
-              <w:rPr>
-                <w:rFonts w:ascii="Calibri" w:eastAsia="Calibri" w:hAnsi="Calibri" w:cs="Calibri"/>
-              </w:rPr>
-              <w:t>${gestion_via</w:t>
-            </w:r>
-            <w:r>
-              <w:rPr>
-                <w:rFonts w:ascii="Calibri" w:eastAsia="Calibri" w:hAnsi="Calibri" w:cs="Calibri"/>
-              </w:rPr>
-              <w:t>4</w:t>
-            </w:r>
-            <w:r>
-              <w:rPr>
-                <w:rFonts w:ascii="Calibri" w:eastAsia="Calibri" w:hAnsi="Calibri" w:cs="Calibri"/>
-              </w:rPr>
-              <w:t>}</w:t>
-            </w:r>
-          </w:p>
-        </w:tc>
-        <w:tc>
-          <w:tcPr>
-            <w:tcW w:w="2943" w:type="dxa"/>
-          </w:tcPr>
-          <w:p>
-            <w:pPr>
-              <w:jc w:val="both"/>
-              <w:rPr>
-                <w:rFonts w:ascii="Calibri" w:eastAsia="Calibri" w:hAnsi="Calibri" w:cs="Calibri"/>
-              </w:rPr>
-            </w:pPr>
-            <w:r>
-              <w:rPr>
-                <w:rFonts w:ascii="Calibri" w:eastAsia="Calibri" w:hAnsi="Calibri" w:cs="Calibri"/>
-              </w:rPr>
-              <w:t>${gestion_comentarios</w:t>
-            </w:r>
-            <w:r>
-              <w:rPr>
-                <w:rFonts w:ascii="Calibri" w:eastAsia="Calibri" w:hAnsi="Calibri" w:cs="Calibri"/>
-              </w:rPr>
-              <w:t>4</w:t>
-            </w:r>
-            <w:r>
-              <w:rPr>
-                <w:rFonts w:ascii="Calibri" w:eastAsia="Calibri" w:hAnsi="Calibri" w:cs="Calibri"/>
-              </w:rPr>
-              <w:t>}</w:t>
-            </w:r>
-          </w:p>
-        </w:tc>
-      </w:tr>
-      <w:tr>
-        <w:trPr>
-          <w:jc w:val="center"/>
-        </w:trPr>
-        <w:tc>
-          <w:tcPr>
-            <w:tcW w:w="2942" w:type="dxa"/>
-          </w:tcPr>
-          <w:p>
-            <w:pPr>
-              <w:jc w:val="both"/>
-              <w:rPr>
-                <w:rFonts w:ascii="Calibri" w:eastAsia="Calibri" w:hAnsi="Calibri" w:cs="Calibri"/>
-              </w:rPr>
-            </w:pPr>
-            <w:r>
-              <w:rPr>
-                <w:rFonts w:ascii="Calibri" w:eastAsia="Calibri" w:hAnsi="Calibri" w:cs="Calibri"/>
-              </w:rPr>
-              <w:t>${gestion_fecha</w:t>
-            </w:r>
-            <w:r>
-              <w:rPr>
-                <w:rFonts w:ascii="Calibri" w:eastAsia="Calibri" w:hAnsi="Calibri" w:cs="Calibri"/>
-              </w:rPr>
-              <w:t>5</w:t>
-            </w:r>
-            <w:r>
-              <w:rPr>
-                <w:rFonts w:ascii="Calibri" w:eastAsia="Calibri" w:hAnsi="Calibri" w:cs="Calibri"/>
-              </w:rPr>
-              <w:t>}</w:t>
-            </w:r>
-          </w:p>
-        </w:tc>
-        <w:tc>
-          <w:tcPr>
-            <w:tcW w:w="2943" w:type="dxa"/>
-          </w:tcPr>
-          <w:p>
-            <w:pPr>
-              <w:jc w:val="both"/>
-              <w:rPr>
-                <w:rFonts w:ascii="Calibri" w:eastAsia="Calibri" w:hAnsi="Calibri" w:cs="Calibri"/>
-              </w:rPr>
-            </w:pPr>
-            <w:r>
-              <w:rPr>
-                <w:rFonts w:ascii="Calibri" w:eastAsia="Calibri" w:hAnsi="Calibri" w:cs="Calibri"/>
-              </w:rPr>
-              <w:t>${gestion_via</w:t>
-            </w:r>
-            <w:r>
-              <w:rPr>
-                <w:rFonts w:ascii="Calibri" w:eastAsia="Calibri" w:hAnsi="Calibri" w:cs="Calibri"/>
-              </w:rPr>
-              <w:t>5</w:t>
-            </w:r>
-            <w:r>
-              <w:rPr>
-                <w:rFonts w:ascii="Calibri" w:eastAsia="Calibri" w:hAnsi="Calibri" w:cs="Calibri"/>
-              </w:rPr>
-              <w:t>}</w:t>
-            </w:r>
-          </w:p>
-        </w:tc>
-        <w:tc>
-          <w:tcPr>
-            <w:tcW w:w="2943" w:type="dxa"/>
-          </w:tcPr>
-          <w:p>
-            <w:pPr>
-              <w:jc w:val="both"/>
-              <w:rPr>
-                <w:rFonts w:ascii="Calibri" w:eastAsia="Calibri" w:hAnsi="Calibri" w:cs="Calibri"/>
-              </w:rPr>
-            </w:pPr>
-            <w:r>
-              <w:rPr>
-                <w:rFonts w:ascii="Calibri" w:eastAsia="Calibri" w:hAnsi="Calibri" w:cs="Calibri"/>
-              </w:rPr>
-              <w:t>${gestion_comentarios</w:t>
-            </w:r>
-            <w:r>
-              <w:rPr>
-                <w:rFonts w:ascii="Calibri" w:eastAsia="Calibri" w:hAnsi="Calibri" w:cs="Calibri"/>
-              </w:rPr>
-              <w:t>5</w:t>
-            </w:r>
-            <w:r>
-              <w:rPr>
-                <w:rFonts w:ascii="Calibri" w:eastAsia="Calibri" w:hAnsi="Calibri" w:cs="Calibri"/>
-              </w:rPr>
-              <w:t>}</w:t>
-            </w:r>
-          </w:p>
-        </w:tc>
-      </w:tr>
-      <w:tr>
-        <w:trPr>
-          <w:jc w:val="center"/>
-        </w:trPr>
-        <w:tc>
-          <w:tcPr>
-            <w:tcW w:w="2942" w:type="dxa"/>
-          </w:tcPr>
-          <w:p>
-            <w:pPr>
-              <w:jc w:val="both"/>
-              <w:rPr>
-                <w:rFonts w:ascii="Calibri" w:eastAsia="Calibri" w:hAnsi="Calibri" w:cs="Calibri"/>
-              </w:rPr>
-            </w:pPr>
-            <w:r>
-              <w:rPr>
-                <w:rFonts w:ascii="Calibri" w:eastAsia="Calibri" w:hAnsi="Calibri" w:cs="Calibri"/>
-              </w:rPr>
-              <w:t>${gestion_fecha</w:t>
-            </w:r>
-            <w:r>
-              <w:rPr>
-                <w:rFonts w:ascii="Calibri" w:eastAsia="Calibri" w:hAnsi="Calibri" w:cs="Calibri"/>
-              </w:rPr>
-              <w:t>6</w:t>
-            </w:r>
-            <w:r>
-              <w:rPr>
-                <w:rFonts w:ascii="Calibri" w:eastAsia="Calibri" w:hAnsi="Calibri" w:cs="Calibri"/>
-              </w:rPr>
-              <w:t>}</w:t>
-            </w:r>
-          </w:p>
-        </w:tc>
-        <w:tc>
-          <w:tcPr>
-            <w:tcW w:w="2943" w:type="dxa"/>
-          </w:tcPr>
-          <w:p>
-            <w:pPr>
-              <w:jc w:val="both"/>
-              <w:rPr>
-                <w:rFonts w:ascii="Calibri" w:eastAsia="Calibri" w:hAnsi="Calibri" w:cs="Calibri"/>
-              </w:rPr>
-            </w:pPr>
-            <w:r>
-              <w:rPr>
-                <w:rFonts w:ascii="Calibri" w:eastAsia="Calibri" w:hAnsi="Calibri" w:cs="Calibri"/>
-              </w:rPr>
-              <w:t>${gestion_via</w:t>
-            </w:r>
-            <w:r>
-              <w:rPr>
-                <w:rFonts w:ascii="Calibri" w:eastAsia="Calibri" w:hAnsi="Calibri" w:cs="Calibri"/>
-              </w:rPr>
-              <w:t>6</w:t>
-            </w:r>
-            <w:r>
-              <w:rPr>
-                <w:rFonts w:ascii="Calibri" w:eastAsia="Calibri" w:hAnsi="Calibri" w:cs="Calibri"/>
-              </w:rPr>
-              <w:t>}</w:t>
-            </w:r>
-          </w:p>
-        </w:tc>
-        <w:tc>
-          <w:tcPr>
-            <w:tcW w:w="2943" w:type="dxa"/>
-          </w:tcPr>
-          <w:p>
-            <w:pPr>
-              <w:jc w:val="both"/>
-              <w:rPr>
-                <w:rFonts w:ascii="Calibri" w:eastAsia="Calibri" w:hAnsi="Calibri" w:cs="Calibri"/>
-              </w:rPr>
-            </w:pPr>
-            <w:r>
-              <w:rPr>
-                <w:rFonts w:ascii="Calibri" w:eastAsia="Calibri" w:hAnsi="Calibri" w:cs="Calibri"/>
-              </w:rPr>
-              <w:t>${gestion_comentarios</w:t>
-            </w:r>
-            <w:r>
-              <w:rPr>
-                <w:rFonts w:ascii="Calibri" w:eastAsia="Calibri" w:hAnsi="Calibri" w:cs="Calibri"/>
-              </w:rPr>
-              <w:t>6</w:t>
-            </w:r>
-            <w:r>
-              <w:rPr>
-                <w:rFonts w:ascii="Calibri" w:eastAsia="Calibri" w:hAnsi="Calibri" w:cs="Calibri"/>
-              </w:rPr>
-              <w:t>}</w:t>
-            </w:r>
-          </w:p>
-        </w:tc>
-      </w:tr>
-      <w:tr>
-        <w:trPr>
-          <w:jc w:val="center"/>
-        </w:trPr>
-        <w:tc>
-          <w:tcPr>
-            <w:tcW w:w="2942" w:type="dxa"/>
-          </w:tcPr>
-          <w:p>
-            <w:pPr>
-              <w:jc w:val="both"/>
-              <w:rPr>
-                <w:rFonts w:ascii="Calibri" w:eastAsia="Calibri" w:hAnsi="Calibri" w:cs="Calibri"/>
-              </w:rPr>
-            </w:pPr>
-            <w:r>
-              <w:rPr>
-                <w:rFonts w:ascii="Calibri" w:eastAsia="Calibri" w:hAnsi="Calibri" w:cs="Calibri"/>
-              </w:rPr>
-              <w:t>${gestion_fecha</w:t>
-            </w:r>
-            <w:r>
-              <w:rPr>
-                <w:rFonts w:ascii="Calibri" w:eastAsia="Calibri" w:hAnsi="Calibri" w:cs="Calibri"/>
-              </w:rPr>
-              <w:t>7</w:t>
-            </w:r>
-            <w:r>
-              <w:rPr>
-                <w:rFonts w:ascii="Calibri" w:eastAsia="Calibri" w:hAnsi="Calibri" w:cs="Calibri"/>
-              </w:rPr>
-              <w:t>}</w:t>
-            </w:r>
-          </w:p>
-        </w:tc>
-        <w:tc>
-          <w:tcPr>
-            <w:tcW w:w="2943" w:type="dxa"/>
-          </w:tcPr>
-          <w:p>
-            <w:pPr>
-              <w:jc w:val="both"/>
-              <w:rPr>
-                <w:rFonts w:ascii="Calibri" w:eastAsia="Calibri" w:hAnsi="Calibri" w:cs="Calibri"/>
-              </w:rPr>
-            </w:pPr>
-            <w:r>
-              <w:rPr>
-                <w:rFonts w:ascii="Calibri" w:eastAsia="Calibri" w:hAnsi="Calibri" w:cs="Calibri"/>
-              </w:rPr>
-              <w:t>${gestion_via</w:t>
-            </w:r>
-            <w:r>
-              <w:rPr>
-                <w:rFonts w:ascii="Calibri" w:eastAsia="Calibri" w:hAnsi="Calibri" w:cs="Calibri"/>
-              </w:rPr>
-              <w:t>7</w:t>
-            </w:r>
-            <w:r>
-              <w:rPr>
-                <w:rFonts w:ascii="Calibri" w:eastAsia="Calibri" w:hAnsi="Calibri" w:cs="Calibri"/>
-              </w:rPr>
-              <w:t>}</w:t>
-            </w:r>
-          </w:p>
-        </w:tc>
-        <w:tc>
-          <w:tcPr>
-            <w:tcW w:w="2943" w:type="dxa"/>
-          </w:tcPr>
-          <w:p>
-            <w:pPr>
-              <w:jc w:val="both"/>
-              <w:rPr>
-                <w:rFonts w:ascii="Calibri" w:eastAsia="Calibri" w:hAnsi="Calibri" w:cs="Calibri"/>
-              </w:rPr>
-            </w:pPr>
-            <w:r>
-              <w:rPr>
-                <w:rFonts w:ascii="Calibri" w:eastAsia="Calibri" w:hAnsi="Calibri" w:cs="Calibri"/>
-              </w:rPr>
-              <w:t>${gestion_comentarios</w:t>
-            </w:r>
-            <w:r>
-              <w:rPr>
-                <w:rFonts w:ascii="Calibri" w:eastAsia="Calibri" w:hAnsi="Calibri" w:cs="Calibri"/>
-              </w:rPr>
-              <w:t>7</w:t>
-            </w:r>
-            <w:r>
-              <w:rPr>
-                <w:rFonts w:ascii="Calibri" w:eastAsia="Calibri" w:hAnsi="Calibri" w:cs="Calibri"/>
-              </w:rPr>
-              <w:t>}</w:t>
-            </w:r>
-          </w:p>
-        </w:tc>
-      </w:tr>
-      <w:tr>
-        <w:trPr>
-          <w:jc w:val="center"/>
-        </w:trPr>
-        <w:tc>
-          <w:tcPr>
-            <w:tcW w:w="2942" w:type="dxa"/>
-          </w:tcPr>
-          <w:p>
-            <w:pPr>
-              <w:jc w:val="both"/>
-              <w:rPr>
-                <w:rFonts w:ascii="Calibri" w:eastAsia="Calibri" w:hAnsi="Calibri" w:cs="Calibri"/>
-              </w:rPr>
-            </w:pPr>
-            <w:r>
-              <w:rPr>
-                <w:rFonts w:ascii="Calibri" w:eastAsia="Calibri" w:hAnsi="Calibri" w:cs="Calibri"/>
-              </w:rPr>
-              <w:t>${gestion_fecha</w:t>
-            </w:r>
-            <w:r>
-              <w:rPr>
-                <w:rFonts w:ascii="Calibri" w:eastAsia="Calibri" w:hAnsi="Calibri" w:cs="Calibri"/>
-              </w:rPr>
-              <w:t>8</w:t>
-            </w:r>
-            <w:r>
-              <w:rPr>
-                <w:rFonts w:ascii="Calibri" w:eastAsia="Calibri" w:hAnsi="Calibri" w:cs="Calibri"/>
-              </w:rPr>
-              <w:t>}</w:t>
-            </w:r>
-          </w:p>
-        </w:tc>
-        <w:tc>
-          <w:tcPr>
-            <w:tcW w:w="2943" w:type="dxa"/>
-          </w:tcPr>
-          <w:p>
-            <w:pPr>
-              <w:jc w:val="both"/>
-              <w:rPr>
-                <w:rFonts w:ascii="Calibri" w:eastAsia="Calibri" w:hAnsi="Calibri" w:cs="Calibri"/>
-              </w:rPr>
-            </w:pPr>
-            <w:r>
-              <w:rPr>
-                <w:rFonts w:ascii="Calibri" w:eastAsia="Calibri" w:hAnsi="Calibri" w:cs="Calibri"/>
-              </w:rPr>
-              <w:t>${gestion_via</w:t>
-            </w:r>
-            <w:r>
-              <w:rPr>
-                <w:rFonts w:ascii="Calibri" w:eastAsia="Calibri" w:hAnsi="Calibri" w:cs="Calibri"/>
-              </w:rPr>
-              <w:t>8</w:t>
-            </w:r>
-            <w:r>
-              <w:rPr>
-                <w:rFonts w:ascii="Calibri" w:eastAsia="Calibri" w:hAnsi="Calibri" w:cs="Calibri"/>
-              </w:rPr>
-              <w:t>}</w:t>
-            </w:r>
-          </w:p>
-        </w:tc>
-        <w:tc>
-          <w:tcPr>
-            <w:tcW w:w="2943" w:type="dxa"/>
-          </w:tcPr>
-          <w:p>
-            <w:pPr>
-              <w:jc w:val="both"/>
-              <w:rPr>
-                <w:rFonts w:ascii="Calibri" w:eastAsia="Calibri" w:hAnsi="Calibri" w:cs="Calibri"/>
-              </w:rPr>
-            </w:pPr>
-            <w:r>
-              <w:rPr>
-                <w:rFonts w:ascii="Calibri" w:eastAsia="Calibri" w:hAnsi="Calibri" w:cs="Calibri"/>
-              </w:rPr>
-              <w:t>${gestion_comentarios</w:t>
-            </w:r>
-            <w:r>
-              <w:rPr>
-                <w:rFonts w:ascii="Calibri" w:eastAsia="Calibri" w:hAnsi="Calibri" w:cs="Calibri"/>
-              </w:rPr>
-              <w:t>8</w:t>
-            </w:r>
-            <w:r>
-              <w:rPr>
-                <w:rFonts w:ascii="Calibri" w:eastAsia="Calibri" w:hAnsi="Calibri" w:cs="Calibri"/>
-              </w:rPr>
-              <w:t>}</w:t>
-            </w:r>
-          </w:p>
-        </w:tc>
-      </w:tr>
-      <w:tr>
-        <w:trPr>
-          <w:jc w:val="center"/>
-        </w:trPr>
-        <w:tc>
-          <w:tcPr>
-            <w:tcW w:w="2942" w:type="dxa"/>
-          </w:tcPr>
-          <w:p>
-            <w:pPr>
-              <w:jc w:val="both"/>
-              <w:rPr>
-                <w:rFonts w:ascii="Calibri" w:eastAsia="Calibri" w:hAnsi="Calibri" w:cs="Calibri"/>
-              </w:rPr>
-            </w:pPr>
-            <w:r>
-              <w:rPr>
-                <w:rFonts w:ascii="Calibri" w:eastAsia="Calibri" w:hAnsi="Calibri" w:cs="Calibri"/>
-              </w:rPr>
-              <w:t>${gestion_fecha</w:t>
-            </w:r>
-            <w:r>
-              <w:rPr>
-                <w:rFonts w:ascii="Calibri" w:eastAsia="Calibri" w:hAnsi="Calibri" w:cs="Calibri"/>
-              </w:rPr>
-              <w:t>9</w:t>
-            </w:r>
-            <w:r>
-              <w:rPr>
-                <w:rFonts w:ascii="Calibri" w:eastAsia="Calibri" w:hAnsi="Calibri" w:cs="Calibri"/>
-              </w:rPr>
-              <w:t>}</w:t>
-            </w:r>
-          </w:p>
-        </w:tc>
-        <w:tc>
-          <w:tcPr>
-            <w:tcW w:w="2943" w:type="dxa"/>
-          </w:tcPr>
-          <w:p>
-            <w:pPr>
-              <w:jc w:val="both"/>
-              <w:rPr>
-                <w:rFonts w:ascii="Calibri" w:eastAsia="Calibri" w:hAnsi="Calibri" w:cs="Calibri"/>
-              </w:rPr>
-            </w:pPr>
-            <w:r>
-              <w:rPr>
-                <w:rFonts w:ascii="Calibri" w:eastAsia="Calibri" w:hAnsi="Calibri" w:cs="Calibri"/>
-              </w:rPr>
-              <w:t>${gestion_via</w:t>
-            </w:r>
-            <w:r>
-              <w:rPr>
-                <w:rFonts w:ascii="Calibri" w:eastAsia="Calibri" w:hAnsi="Calibri" w:cs="Calibri"/>
-              </w:rPr>
-              <w:t>9</w:t>
-            </w:r>
-            <w:r>
-              <w:rPr>
-                <w:rFonts w:ascii="Calibri" w:eastAsia="Calibri" w:hAnsi="Calibri" w:cs="Calibri"/>
-              </w:rPr>
-              <w:t>}</w:t>
-            </w:r>
-          </w:p>
-        </w:tc>
-        <w:tc>
-          <w:tcPr>
-            <w:tcW w:w="2943" w:type="dxa"/>
-          </w:tcPr>
-          <w:p>
-            <w:pPr>
-              <w:jc w:val="both"/>
-              <w:rPr>
-                <w:rFonts w:ascii="Calibri" w:eastAsia="Calibri" w:hAnsi="Calibri" w:cs="Calibri"/>
-              </w:rPr>
-            </w:pPr>
-            <w:r>
-              <w:rPr>
-                <w:rFonts w:ascii="Calibri" w:eastAsia="Calibri" w:hAnsi="Calibri" w:cs="Calibri"/>
-              </w:rPr>
-              <w:t>${gestion_comentarios</w:t>
-            </w:r>
-            <w:r>
-              <w:rPr>
-                <w:rFonts w:ascii="Calibri" w:eastAsia="Calibri" w:hAnsi="Calibri" w:cs="Calibri"/>
-              </w:rPr>
-              <w:t>9</w:t>
-            </w:r>
-            <w:r>
-              <w:rPr>
-                <w:rFonts w:ascii="Calibri" w:eastAsia="Calibri" w:hAnsi="Calibri" w:cs="Calibri"/>
-              </w:rPr>
-              <w:t>}</w:t>
-            </w:r>
-          </w:p>
-        </w:tc>
-      </w:tr>
-      <w:tr>
-        <w:trPr>
-          <w:jc w:val="center"/>
-        </w:trPr>
-        <w:tc>
-          <w:tcPr>
-            <w:tcW w:w="2942" w:type="dxa"/>
-          </w:tcPr>
-          <w:p>
-            <w:pPr>
-              <w:jc w:val="both"/>
-              <w:rPr>
-                <w:rFonts w:ascii="Calibri" w:eastAsia="Calibri" w:hAnsi="Calibri" w:cs="Calibri"/>
-              </w:rPr>
-            </w:pPr>
-            <w:r>
-              <w:rPr>
-                <w:rFonts w:ascii="Calibri" w:eastAsia="Calibri" w:hAnsi="Calibri" w:cs="Calibri"/>
-              </w:rPr>
-              <w:t>${gestion_fecha</w:t>
-            </w:r>
-            <w:r>
-              <w:rPr>
-                <w:rFonts w:ascii="Calibri" w:eastAsia="Calibri" w:hAnsi="Calibri" w:cs="Calibri"/>
-              </w:rPr>
-              <w:t>10</w:t>
-            </w:r>
-            <w:r>
-              <w:rPr>
-                <w:rFonts w:ascii="Calibri" w:eastAsia="Calibri" w:hAnsi="Calibri" w:cs="Calibri"/>
-              </w:rPr>
-              <w:t>}</w:t>
-            </w:r>
-          </w:p>
-        </w:tc>
-        <w:tc>
-          <w:tcPr>
-            <w:tcW w:w="2943" w:type="dxa"/>
-          </w:tcPr>
-          <w:p>
-            <w:pPr>
-              <w:jc w:val="both"/>
-              <w:rPr>
-                <w:rFonts w:ascii="Calibri" w:eastAsia="Calibri" w:hAnsi="Calibri" w:cs="Calibri"/>
-              </w:rPr>
-            </w:pPr>
-            <w:r>
-              <w:rPr>
-                <w:rFonts w:ascii="Calibri" w:eastAsia="Calibri" w:hAnsi="Calibri" w:cs="Calibri"/>
-              </w:rPr>
-              <w:t>${gestion_via</w:t>
-            </w:r>
-            <w:r>
-              <w:rPr>
-                <w:rFonts w:ascii="Calibri" w:eastAsia="Calibri" w:hAnsi="Calibri" w:cs="Calibri"/>
-              </w:rPr>
-              <w:t>10</w:t>
-            </w:r>
-            <w:r>
-              <w:rPr>
-                <w:rFonts w:ascii="Calibri" w:eastAsia="Calibri" w:hAnsi="Calibri" w:cs="Calibri"/>
-              </w:rPr>
-              <w:t>}</w:t>
-            </w:r>
-          </w:p>
-        </w:tc>
-        <w:tc>
-          <w:tcPr>
-            <w:tcW w:w="2943" w:type="dxa"/>
-          </w:tcPr>
-          <w:p>
-            <w:pPr>
-              <w:jc w:val="both"/>
-              <w:rPr>
-                <w:rFonts w:ascii="Calibri" w:eastAsia="Calibri" w:hAnsi="Calibri" w:cs="Calibri"/>
-              </w:rPr>
-            </w:pPr>
-            <w:r>
-              <w:rPr>
-                <w:rFonts w:ascii="Calibri" w:eastAsia="Calibri" w:hAnsi="Calibri" w:cs="Calibri"/>
-              </w:rPr>
-              <w:t>${gestion_comentarios</w:t>
-            </w:r>
-            <w:r>
-              <w:rPr>
-                <w:rFonts w:ascii="Calibri" w:eastAsia="Calibri" w:hAnsi="Calibri" w:cs="Calibri"/>
-              </w:rPr>
-              <w:t>10</w:t>
-            </w:r>
-            <w:r>
-              <w:rPr>
-                <w:rFonts w:ascii="Calibri" w:eastAsia="Calibri" w:hAnsi="Calibri" w:cs="Calibri"/>
-              </w:rPr>
-              <w:t>}</w:t>
-            </w:r>
-          </w:p>
-        </w:tc>
-      </w:tr>
-      <w:tr>
-        <w:trPr>
-          <w:jc w:val="center"/>
-        </w:trPr>
-        <w:tc>
-          <w:tcPr>
-            <w:tcW w:w="2942" w:type="dxa"/>
-          </w:tcPr>
-          <w:p>
-            <w:pPr>
-              <w:jc w:val="both"/>
-              <w:rPr>
-                <w:rFonts w:ascii="Calibri" w:eastAsia="Calibri" w:hAnsi="Calibri" w:cs="Calibri"/>
-              </w:rPr>
-            </w:pPr>
-            <w:r>
-              <w:rPr>
-                <w:rFonts w:ascii="Calibri" w:eastAsia="Calibri" w:hAnsi="Calibri" w:cs="Calibri"/>
-              </w:rPr>
-              <w:t>${gestion_fecha</w:t>
-            </w:r>
-            <w:r>
-              <w:rPr>
-                <w:rFonts w:ascii="Calibri" w:eastAsia="Calibri" w:hAnsi="Calibri" w:cs="Calibri"/>
-              </w:rPr>
-              <w:t>11</w:t>
-            </w:r>
-            <w:r>
-              <w:rPr>
-                <w:rFonts w:ascii="Calibri" w:eastAsia="Calibri" w:hAnsi="Calibri" w:cs="Calibri"/>
-              </w:rPr>
-              <w:t>}</w:t>
-            </w:r>
-          </w:p>
-        </w:tc>
-        <w:tc>
-          <w:tcPr>
-            <w:tcW w:w="2943" w:type="dxa"/>
-          </w:tcPr>
-          <w:p>
-            <w:pPr>
-              <w:jc w:val="both"/>
-              <w:rPr>
-                <w:rFonts w:ascii="Calibri" w:eastAsia="Calibri" w:hAnsi="Calibri" w:cs="Calibri"/>
-              </w:rPr>
-            </w:pPr>
-            <w:r>
-              <w:rPr>
-                <w:rFonts w:ascii="Calibri" w:eastAsia="Calibri" w:hAnsi="Calibri" w:cs="Calibri"/>
-              </w:rPr>
-              <w:t>${gestion_via</w:t>
-            </w:r>
-            <w:r>
-              <w:rPr>
-                <w:rFonts w:ascii="Calibri" w:eastAsia="Calibri" w:hAnsi="Calibri" w:cs="Calibri"/>
-              </w:rPr>
-              <w:t>11</w:t>
-            </w:r>
-            <w:r>
-              <w:rPr>
-                <w:rFonts w:ascii="Calibri" w:eastAsia="Calibri" w:hAnsi="Calibri" w:cs="Calibri"/>
-              </w:rPr>
-              <w:t>}</w:t>
-            </w:r>
-          </w:p>
-        </w:tc>
-        <w:tc>
-          <w:tcPr>
-            <w:tcW w:w="2943" w:type="dxa"/>
-          </w:tcPr>
-          <w:p>
-            <w:pPr>
-              <w:jc w:val="both"/>
-              <w:rPr>
-                <w:rFonts w:ascii="Calibri" w:eastAsia="Calibri" w:hAnsi="Calibri" w:cs="Calibri"/>
-              </w:rPr>
-            </w:pPr>
-            <w:r>
-              <w:rPr>
-                <w:rFonts w:ascii="Calibri" w:eastAsia="Calibri" w:hAnsi="Calibri" w:cs="Calibri"/>
-              </w:rPr>
-              <w:t>${gestion_comentarios1</w:t>
-            </w:r>
-            <w:r>
-              <w:rPr>
-                <w:rFonts w:ascii="Calibri" w:eastAsia="Calibri" w:hAnsi="Calibri" w:cs="Calibri"/>
-              </w:rPr>
-              <w:t>1</w:t>
-            </w:r>
-            <w:r>
-              <w:rPr>
-                <w:rFonts w:ascii="Calibri" w:eastAsia="Calibri" w:hAnsi="Calibri" w:cs="Calibri"/>
-              </w:rPr>
-              <w:t>}</w:t>
-            </w:r>
-          </w:p>
-        </w:tc>
-      </w:tr>
-      <w:tr>
-        <w:trPr>
-          <w:jc w:val="center"/>
-        </w:trPr>
-        <w:tc>
-          <w:tcPr>
-            <w:tcW w:w="2942" w:type="dxa"/>
-          </w:tcPr>
-          <w:p>
-            <w:pPr>
-              <w:jc w:val="both"/>
-              <w:rPr>
-                <w:rFonts w:ascii="Calibri" w:eastAsia="Calibri" w:hAnsi="Calibri" w:cs="Calibri"/>
-              </w:rPr>
-            </w:pPr>
-            <w:r>
-              <w:rPr>
-                <w:rFonts w:ascii="Calibri" w:eastAsia="Calibri" w:hAnsi="Calibri" w:cs="Calibri"/>
-              </w:rPr>
-              <w:t>${gestion_fecha</w:t>
-            </w:r>
-            <w:r>
-              <w:rPr>
-                <w:rFonts w:ascii="Calibri" w:eastAsia="Calibri" w:hAnsi="Calibri" w:cs="Calibri"/>
-              </w:rPr>
-              <w:t>12</w:t>
-            </w:r>
-            <w:r>
-              <w:rPr>
-                <w:rFonts w:ascii="Calibri" w:eastAsia="Calibri" w:hAnsi="Calibri" w:cs="Calibri"/>
-              </w:rPr>
-              <w:t>}</w:t>
-            </w:r>
-          </w:p>
-        </w:tc>
-        <w:tc>
-          <w:tcPr>
-            <w:tcW w:w="2943" w:type="dxa"/>
-          </w:tcPr>
-          <w:p>
-            <w:pPr>
-              <w:jc w:val="both"/>
-              <w:rPr>
-                <w:rFonts w:ascii="Calibri" w:eastAsia="Calibri" w:hAnsi="Calibri" w:cs="Calibri"/>
-              </w:rPr>
-            </w:pPr>
-            <w:r>
-              <w:rPr>
-                <w:rFonts w:ascii="Calibri" w:eastAsia="Calibri" w:hAnsi="Calibri" w:cs="Calibri"/>
-              </w:rPr>
-              <w:t>${gestion_via1</w:t>
-            </w:r>
-            <w:r>
-              <w:rPr>
-                <w:rFonts w:ascii="Calibri" w:eastAsia="Calibri" w:hAnsi="Calibri" w:cs="Calibri"/>
-              </w:rPr>
-              <w:t>2</w:t>
-            </w:r>
-            <w:r>
-              <w:rPr>
-                <w:rFonts w:ascii="Calibri" w:eastAsia="Calibri" w:hAnsi="Calibri" w:cs="Calibri"/>
-              </w:rPr>
-              <w:t>}</w:t>
-            </w:r>
-          </w:p>
-        </w:tc>
-        <w:tc>
-          <w:tcPr>
-            <w:tcW w:w="2943" w:type="dxa"/>
-          </w:tcPr>
-          <w:p>
-            <w:pPr>
-              <w:jc w:val="both"/>
-              <w:rPr>
-                <w:rFonts w:ascii="Calibri" w:eastAsia="Calibri" w:hAnsi="Calibri" w:cs="Calibri"/>
-              </w:rPr>
-            </w:pPr>
-            <w:r>
-              <w:rPr>
-                <w:rFonts w:ascii="Calibri" w:eastAsia="Calibri" w:hAnsi="Calibri" w:cs="Calibri"/>
-              </w:rPr>
-              <w:t>${gestion_comentarios1</w:t>
-            </w:r>
-            <w:r>
-              <w:rPr>
-                <w:rFonts w:ascii="Calibri" w:eastAsia="Calibri" w:hAnsi="Calibri" w:cs="Calibri"/>
-              </w:rPr>
-              <w:t>2</w:t>
-            </w:r>
+              <w:t>${</w:t>
+            </w:r>
+            <w:proofErr w:type="spellStart"/>
+            <w:r>
+              <w:rPr>
+                <w:rFonts w:ascii="Calibri" w:eastAsia="Calibri" w:hAnsi="Calibri" w:cs="Calibri"/>
+              </w:rPr>
+              <w:t>gestion_comentarios</w:t>
+            </w:r>
+            <w:proofErr w:type="spellEnd"/>
             <w:r>
               <w:rPr>
                 <w:rFonts w:ascii="Calibri" w:eastAsia="Calibri" w:hAnsi="Calibri" w:cs="Calibri"/>
@@ -1815,11 +934,79 @@
     <w:p>
       <w:pPr>
         <w:jc w:val="center"/>
+        <w:rPr>
+          <w:b/>
+        </w:rPr>
+      </w:pPr>
+    </w:p>
+    <w:p>
+      <w:pPr>
+        <w:jc w:val="center"/>
+        <w:rPr>
+          <w:b/>
+        </w:rPr>
+      </w:pPr>
+    </w:p>
+    <w:p>
+      <w:pPr>
+        <w:jc w:val="center"/>
+        <w:rPr>
+          <w:b/>
+        </w:rPr>
+      </w:pPr>
+    </w:p>
+    <w:p>
+      <w:pPr>
+        <w:jc w:val="center"/>
+        <w:rPr>
+          <w:b/>
+        </w:rPr>
+      </w:pPr>
+    </w:p>
+    <w:p>
+      <w:pPr>
+        <w:jc w:val="center"/>
+        <w:rPr>
+          <w:b/>
+        </w:rPr>
+      </w:pPr>
+    </w:p>
+    <w:p>
+      <w:pPr>
+        <w:jc w:val="center"/>
+        <w:rPr>
+          <w:b/>
+        </w:rPr>
+      </w:pPr>
+    </w:p>
+    <w:p>
+      <w:pPr>
+        <w:jc w:val="center"/>
+        <w:rPr>
+          <w:b/>
+        </w:rPr>
+      </w:pPr>
+    </w:p>
+    <w:p>
+      <w:pPr>
+        <w:jc w:val="center"/>
+        <w:rPr>
+          <w:b/>
+        </w:rPr>
+      </w:pPr>
+    </w:p>
+    <w:p>
+      <w:pPr>
+        <w:jc w:val="center"/>
+        <w:rPr>
+          <w:u w:val="single"/>
+        </w:rPr>
       </w:pPr>
       <w:r>
         <w:rPr>
           <w:b/>
         </w:rPr>
+        <w:lastRenderedPageBreak/>
         <w:t>EVIDENCIA FOTOGRÁFICA:</w:t>
       </w:r>
     </w:p>
@@ -1831,39 +1018,133 @@
     <w:p>
       <w:pPr>
         <w:jc w:val="center"/>
+        <w:rPr>
+          <w:lang w:val="en-US"/>
+        </w:rPr>
       </w:pPr>
       <w:r>
-        <w:t xml:space="preserve">Se visitó el negocio el día </w:t>
+        <w:rPr>
+          <w:lang w:val="en-US"/>
+        </w:rPr>
+        <w:t>${</w:t>
       </w:r>
+      <w:proofErr w:type="spellStart"/>
       <w:r>
-        <w:t>${evidencia_fecha}</w:t>
+        <w:rPr>
+          <w:lang w:val="en-US"/>
+        </w:rPr>
+        <w:t>evidencia</w:t>
       </w:r>
+      <w:proofErr w:type="spellEnd"/>
       <w:r>
-        <w:t>.</w:t>
+        <w:rPr>
+          <w:lang w:val="en-US"/>
+        </w:rPr>
+        <w:t>}</w:t>
       </w:r>
     </w:p>
     <w:p>
       <w:pPr>
         <w:jc w:val="center"/>
+        <w:rPr>
+          <w:lang w:val="es-SV"/>
+        </w:rPr>
       </w:pPr>
       <w:r>
-        <w:t>Fachada del negocio.</w:t>
+        <w:rPr>
+          <w:lang w:val="es-SV"/>
+        </w:rPr>
+        <w:t>${</w:t>
+      </w:r>
+      <w:proofErr w:type="spellStart"/>
+      <w:r>
+        <w:rPr>
+          <w:lang w:val="es-SV"/>
+        </w:rPr>
+        <w:t>evidencia_fecha</w:t>
+      </w:r>
+      <w:proofErr w:type="spellEnd"/>
+      <w:r>
+        <w:rPr>
+          <w:lang w:val="es-SV"/>
+        </w:rPr>
+        <w:t>}</w:t>
       </w:r>
     </w:p>
     <w:p>
       <w:pPr>
         <w:jc w:val="center"/>
+        <w:rPr>
+          <w:lang w:val="es-SV"/>
+        </w:rPr>
+      </w:pPr>
+      <w:r>
+        <w:rPr>
+          <w:lang w:val="es-SV"/>
+        </w:rPr>
+        <w:t>${</w:t>
+      </w:r>
+      <w:r>
+        <w:rPr>
+          <w:lang w:val="es-SV"/>
+        </w:rPr>
+        <w:t>evidencia_</w:t>
+      </w:r>
+      <w:proofErr w:type="gramStart"/>
+      <w:r>
+        <w:rPr>
+          <w:lang w:val="es-SV"/>
+        </w:rPr>
+        <w:t>fotografia</w:t>
+      </w:r>
+      <w:r>
+        <w:rPr>
+          <w:lang w:val="es-SV"/>
+        </w:rPr>
+        <w:t>:720:480</w:t>
+      </w:r>
+      <w:proofErr w:type="gramEnd"/>
+      <w:r>
+        <w:rPr>
+          <w:lang w:val="es-SV"/>
+        </w:rPr>
+        <w:t>}</w:t>
+      </w:r>
+    </w:p>
+    <w:p>
+      <w:pPr>
+        <w:jc w:val="center"/>
+        <w:rPr>
+          <w:lang w:val="es-SV"/>
+        </w:rPr>
       </w:pPr>
     </w:p>
     <w:p>
       <w:pPr>
         <w:jc w:val="center"/>
+        <w:rPr>
+          <w:lang w:val="es-SV"/>
+        </w:rPr>
       </w:pPr>
       <w:r>
-        <w:t>${evidencia_fotografia}</w:t>
+        <w:rPr>
+          <w:lang w:val="es-SV"/>
+        </w:rPr>
+        <w:t>${/</w:t>
+      </w:r>
+      <w:r>
+        <w:rPr>
+          <w:lang w:val="es-SV"/>
+        </w:rPr>
+        <w:t>evidencia</w:t>
+      </w:r>
+      <w:r>
+        <w:rPr>
+          <w:lang w:val="es-SV"/>
+        </w:rPr>
+        <w:t>}</w:t>
       </w:r>
     </w:p>
-    <w:p/>
     <w:sectPr>
       <w:headerReference w:type="even" r:id="rId6"/>
       <w:headerReference w:type="default" r:id="rId7"/>
@@ -1920,7 +1201,21 @@
       <w:rPr>
         <w:color w:val="000000"/>
       </w:rPr>
-      <w:t>[Escriba texto][Escriba texto][Escriba texto]</w:t>
+      <w:t>[Escriba texto</w:t>
+    </w:r>
+    <w:proofErr w:type="gramStart"/>
+    <w:r>
+      <w:rPr>
+        <w:color w:val="000000"/>
+      </w:rPr>
+      <w:t>][</w:t>
+    </w:r>
+    <w:proofErr w:type="gramEnd"/>
+    <w:r>
+      <w:rPr>
+        <w:color w:val="000000"/>
+      </w:rPr>
+      <w:t>Escriba texto][Escriba texto]</w:t>
     </w:r>
   </w:p>
 </w:ftr>
@@ -2002,7 +1297,7 @@
             </wp:anchor>
           </w:drawing>
         </mc:Choice>
-        <mc:Fallback xmlns:dgm="http://schemas.openxmlformats.org/drawingml/2006/diagram" xmlns:lc="http://schemas.openxmlformats.org/drawingml/2006/lockedCanvas" xmlns:c="http://schemas.openxmlformats.org/drawingml/2006/chart" xmlns:pic="http://schemas.openxmlformats.org/drawingml/2006/picture" xmlns:a="http://schemas.openxmlformats.org/drawingml/2006/main" xmlns:sl="http://schemas.openxmlformats.org/schemaLibrary/2006/main">
+        <mc:Fallback xmlns:sl="http://schemas.openxmlformats.org/schemaLibrary/2006/main" xmlns:a="http://schemas.openxmlformats.org/drawingml/2006/main" xmlns:pic="http://schemas.openxmlformats.org/drawingml/2006/picture" xmlns:c="http://schemas.openxmlformats.org/drawingml/2006/chart" xmlns:lc="http://schemas.openxmlformats.org/drawingml/2006/lockedCanvas" xmlns:dgm="http://schemas.openxmlformats.org/drawingml/2006/diagram">
           <w:drawing>
             <wp:anchor allowOverlap="1" behindDoc="0" distB="0" distT="0" distL="114300" distR="114300" hidden="0" layoutInCell="1" locked="0" relativeHeight="0" simplePos="0">
               <wp:simplePos x="0" y="0"/>
@@ -2104,7 +1399,25 @@
                               <w:sz w:val="17"/>
                             </w:rPr>
                             <w:br/>
-                            <w:t xml:space="preserve">Col. Sodzil Norte </w:t>
+                            <w:t xml:space="preserve">Col. </w:t>
+                          </w:r>
+                          <w:proofErr w:type="spellStart"/>
+                          <w:r>
+                            <w:rPr>
+                              <w:rFonts w:ascii="Barlow" w:eastAsia="Barlow" w:hAnsi="Barlow" w:cs="Barlow"/>
+                              <w:color w:val="0060A8"/>
+                              <w:sz w:val="17"/>
+                            </w:rPr>
+                            <w:t>Sodzil</w:t>
+                          </w:r>
+                          <w:proofErr w:type="spellEnd"/>
+                          <w:r>
+                            <w:rPr>
+                              <w:rFonts w:ascii="Barlow" w:eastAsia="Barlow" w:hAnsi="Barlow" w:cs="Barlow"/>
+                              <w:color w:val="0060A8"/>
+                              <w:sz w:val="17"/>
+                            </w:rPr>
+                            <w:t xml:space="preserve"> Norte </w:t>
                           </w:r>
                         </w:p>
                         <w:p>
@@ -2117,7 +1430,25 @@
                               <w:color w:val="0060A8"/>
                               <w:sz w:val="17"/>
                             </w:rPr>
-                            <w:t>C.P. 97110  Mérida, Yucatán México</w:t>
+                            <w:t xml:space="preserve">C.P. </w:t>
+                          </w:r>
+                          <w:proofErr w:type="gramStart"/>
+                          <w:r>
+                            <w:rPr>
+                              <w:rFonts w:ascii="Barlow" w:eastAsia="Barlow" w:hAnsi="Barlow" w:cs="Barlow"/>
+                              <w:color w:val="0060A8"/>
+                              <w:sz w:val="17"/>
+                            </w:rPr>
+                            <w:t>97110  Mérida</w:t>
+                          </w:r>
+                          <w:proofErr w:type="gramEnd"/>
+                          <w:r>
+                            <w:rPr>
+                              <w:rFonts w:ascii="Barlow" w:eastAsia="Barlow" w:hAnsi="Barlow" w:cs="Barlow"/>
+                              <w:color w:val="0060A8"/>
+                              <w:sz w:val="17"/>
+                            </w:rPr>
+                            <w:t>, Yucatán México</w:t>
                           </w:r>
                         </w:p>
                       </w:txbxContent>
@@ -2131,7 +1462,7 @@
             </wp:anchor>
           </w:drawing>
         </mc:Choice>
-        <mc:Fallback xmlns:dgm="http://schemas.openxmlformats.org/drawingml/2006/diagram" xmlns:lc="http://schemas.openxmlformats.org/drawingml/2006/lockedCanvas" xmlns:c="http://schemas.openxmlformats.org/drawingml/2006/chart" xmlns:pic="http://schemas.openxmlformats.org/drawingml/2006/picture" xmlns:a="http://schemas.openxmlformats.org/drawingml/2006/main" xmlns:sl="http://schemas.openxmlformats.org/schemaLibrary/2006/main">
+        <mc:Fallback xmlns:sl="http://schemas.openxmlformats.org/schemaLibrary/2006/main" xmlns:a="http://schemas.openxmlformats.org/drawingml/2006/main" xmlns:pic="http://schemas.openxmlformats.org/drawingml/2006/picture" xmlns:c="http://schemas.openxmlformats.org/drawingml/2006/chart" xmlns:lc="http://schemas.openxmlformats.org/drawingml/2006/lockedCanvas" xmlns:dgm="http://schemas.openxmlformats.org/drawingml/2006/diagram">
           <w:drawing>
             <wp:anchor allowOverlap="1" behindDoc="0" distB="0" distT="0" distL="114300" distR="114300" hidden="0" layoutInCell="1" locked="0" relativeHeight="0" simplePos="0">
               <wp:simplePos x="0" y="0"/>
@@ -2261,7 +1592,27 @@
                               <w:color w:val="0060A8"/>
                               <w:sz w:val="17"/>
                             </w:rPr>
-                            <w:t>FB   TW   IG  @iyemyucatan</w:t>
+                            <w:t xml:space="preserve">FB   TW   </w:t>
+                          </w:r>
+                          <w:proofErr w:type="gramStart"/>
+                          <w:r>
+                            <w:rPr>
+                              <w:rFonts w:ascii="Barlow" w:eastAsia="Barlow" w:hAnsi="Barlow" w:cs="Barlow"/>
+                              <w:b/>
+                              <w:color w:val="0060A8"/>
+                              <w:sz w:val="17"/>
+                            </w:rPr>
+                            <w:t>IG  @</w:t>
+                          </w:r>
+                          <w:proofErr w:type="gramEnd"/>
+                          <w:r>
+                            <w:rPr>
+                              <w:rFonts w:ascii="Barlow" w:eastAsia="Barlow" w:hAnsi="Barlow" w:cs="Barlow"/>
+                              <w:b/>
+                              <w:color w:val="0060A8"/>
+                              <w:sz w:val="17"/>
+                            </w:rPr>
+                            <w:t>iyemyucatan</w:t>
                           </w:r>
                         </w:p>
                         <w:p>
@@ -2285,7 +1636,7 @@
             </wp:anchor>
           </w:drawing>
         </mc:Choice>
-        <mc:Fallback xmlns:dgm="http://schemas.openxmlformats.org/drawingml/2006/diagram" xmlns:lc="http://schemas.openxmlformats.org/drawingml/2006/lockedCanvas" xmlns:c="http://schemas.openxmlformats.org/drawingml/2006/chart" xmlns:pic="http://schemas.openxmlformats.org/drawingml/2006/picture" xmlns:a="http://schemas.openxmlformats.org/drawingml/2006/main" xmlns:sl="http://schemas.openxmlformats.org/schemaLibrary/2006/main">
+        <mc:Fallback xmlns:sl="http://schemas.openxmlformats.org/schemaLibrary/2006/main" xmlns:a="http://schemas.openxmlformats.org/drawingml/2006/main" xmlns:pic="http://schemas.openxmlformats.org/drawingml/2006/picture" xmlns:c="http://schemas.openxmlformats.org/drawingml/2006/chart" xmlns:lc="http://schemas.openxmlformats.org/drawingml/2006/lockedCanvas" xmlns:dgm="http://schemas.openxmlformats.org/drawingml/2006/diagram">
           <w:drawing>
             <wp:anchor allowOverlap="1" behindDoc="0" distB="0" distT="0" distL="114300" distR="114300" hidden="0" layoutInCell="1" locked="0" relativeHeight="0" simplePos="0">
               <wp:simplePos x="0" y="0"/>
@@ -2375,7 +1726,21 @@
       <w:rPr>
         <w:color w:val="000000"/>
       </w:rPr>
-      <w:t>[Escriba texto][Escriba texto][Escriba texto]</w:t>
+      <w:t>[Escriba texto</w:t>
+    </w:r>
+    <w:proofErr w:type="gramStart"/>
+    <w:r>
+      <w:rPr>
+        <w:color w:val="000000"/>
+      </w:rPr>
+      <w:t>][</w:t>
+    </w:r>
+    <w:proofErr w:type="gramEnd"/>
+    <w:r>
+      <w:rPr>
+        <w:color w:val="000000"/>
+      </w:rPr>
+      <w:t>Escriba texto][Escriba texto]</w:t>
     </w:r>
   </w:p>
   <w:p>

</xml_diff>

<commit_message>
Add some minor corrections to the template
</commit_message>
<xml_diff>
--- a/plantillas/plantilla-bitacora.docx
+++ b/plantillas/plantilla-bitacora.docx
@@ -999,6 +999,14 @@
       <w:pPr>
         <w:jc w:val="center"/>
         <w:rPr>
+          <w:b/>
+        </w:rPr>
+      </w:pPr>
+    </w:p>
+    <w:p>
+      <w:pPr>
+        <w:jc w:val="center"/>
+        <w:rPr>
           <w:u w:val="single"/>
         </w:rPr>
       </w:pPr>
@@ -1006,7 +1014,6 @@
         <w:rPr>
           <w:b/>
         </w:rPr>
-        <w:lastRenderedPageBreak/>
         <w:t>EVIDENCIA FOTOGRÁFICA:</w:t>
       </w:r>
     </w:p>
@@ -1078,32 +1085,28 @@
           <w:lang w:val="es-SV"/>
         </w:rPr>
       </w:pPr>
+    </w:p>
+    <w:p>
+      <w:pPr>
+        <w:jc w:val="center"/>
+        <w:rPr>
+          <w:lang w:val="es-SV"/>
+        </w:rPr>
+      </w:pPr>
       <w:r>
         <w:rPr>
           <w:lang w:val="es-SV"/>
         </w:rPr>
         <w:t>${</w:t>
       </w:r>
+      <w:proofErr w:type="spellStart"/>
       <w:r>
         <w:rPr>
           <w:lang w:val="es-SV"/>
         </w:rPr>
-        <w:t>evidencia_</w:t>
+        <w:t>evidencia_fotografia</w:t>
       </w:r>
-      <w:proofErr w:type="gramStart"/>
-      <w:r>
-        <w:rPr>
-          <w:lang w:val="es-SV"/>
-        </w:rPr>
-        <w:t>fotografia</w:t>
-      </w:r>
-      <w:r>
-        <w:rPr>
-          <w:lang w:val="es-SV"/>
-        </w:rPr>
-        <w:t>:720:480</w:t>
-      </w:r>
-      <w:proofErr w:type="gramEnd"/>
+      <w:proofErr w:type="spellEnd"/>
       <w:r>
         <w:rPr>
           <w:lang w:val="es-SV"/>
@@ -1130,19 +1133,7 @@
         <w:rPr>
           <w:lang w:val="es-SV"/>
         </w:rPr>
-        <w:t>${/</w:t>
-      </w:r>
-      <w:r>
-        <w:rPr>
-          <w:lang w:val="es-SV"/>
-        </w:rPr>
-        <w:t>evidencia</w:t>
-      </w:r>
-      <w:r>
-        <w:rPr>
-          <w:lang w:val="es-SV"/>
-        </w:rPr>
-        <w:t>}</w:t>
+        <w:t>${/evidencia}</w:t>
       </w:r>
     </w:p>
     <w:sectPr>
@@ -1297,7 +1288,7 @@
             </wp:anchor>
           </w:drawing>
         </mc:Choice>
-        <mc:Fallback xmlns:sl="http://schemas.openxmlformats.org/schemaLibrary/2006/main" xmlns:a="http://schemas.openxmlformats.org/drawingml/2006/main" xmlns:pic="http://schemas.openxmlformats.org/drawingml/2006/picture" xmlns:c="http://schemas.openxmlformats.org/drawingml/2006/chart" xmlns:lc="http://schemas.openxmlformats.org/drawingml/2006/lockedCanvas" xmlns:dgm="http://schemas.openxmlformats.org/drawingml/2006/diagram">
+        <mc:Fallback xmlns:dgm="http://schemas.openxmlformats.org/drawingml/2006/diagram" xmlns:lc="http://schemas.openxmlformats.org/drawingml/2006/lockedCanvas" xmlns:c="http://schemas.openxmlformats.org/drawingml/2006/chart" xmlns:pic="http://schemas.openxmlformats.org/drawingml/2006/picture" xmlns:a="http://schemas.openxmlformats.org/drawingml/2006/main" xmlns:sl="http://schemas.openxmlformats.org/schemaLibrary/2006/main">
           <w:drawing>
             <wp:anchor allowOverlap="1" behindDoc="0" distB="0" distT="0" distL="114300" distR="114300" hidden="0" layoutInCell="1" locked="0" relativeHeight="0" simplePos="0">
               <wp:simplePos x="0" y="0"/>
@@ -1462,7 +1453,7 @@
             </wp:anchor>
           </w:drawing>
         </mc:Choice>
-        <mc:Fallback xmlns:sl="http://schemas.openxmlformats.org/schemaLibrary/2006/main" xmlns:a="http://schemas.openxmlformats.org/drawingml/2006/main" xmlns:pic="http://schemas.openxmlformats.org/drawingml/2006/picture" xmlns:c="http://schemas.openxmlformats.org/drawingml/2006/chart" xmlns:lc="http://schemas.openxmlformats.org/drawingml/2006/lockedCanvas" xmlns:dgm="http://schemas.openxmlformats.org/drawingml/2006/diagram">
+        <mc:Fallback xmlns:dgm="http://schemas.openxmlformats.org/drawingml/2006/diagram" xmlns:lc="http://schemas.openxmlformats.org/drawingml/2006/lockedCanvas" xmlns:c="http://schemas.openxmlformats.org/drawingml/2006/chart" xmlns:pic="http://schemas.openxmlformats.org/drawingml/2006/picture" xmlns:a="http://schemas.openxmlformats.org/drawingml/2006/main" xmlns:sl="http://schemas.openxmlformats.org/schemaLibrary/2006/main">
           <w:drawing>
             <wp:anchor allowOverlap="1" behindDoc="0" distB="0" distT="0" distL="114300" distR="114300" hidden="0" layoutInCell="1" locked="0" relativeHeight="0" simplePos="0">
               <wp:simplePos x="0" y="0"/>
@@ -1636,7 +1627,7 @@
             </wp:anchor>
           </w:drawing>
         </mc:Choice>
-        <mc:Fallback xmlns:sl="http://schemas.openxmlformats.org/schemaLibrary/2006/main" xmlns:a="http://schemas.openxmlformats.org/drawingml/2006/main" xmlns:pic="http://schemas.openxmlformats.org/drawingml/2006/picture" xmlns:c="http://schemas.openxmlformats.org/drawingml/2006/chart" xmlns:lc="http://schemas.openxmlformats.org/drawingml/2006/lockedCanvas" xmlns:dgm="http://schemas.openxmlformats.org/drawingml/2006/diagram">
+        <mc:Fallback xmlns:dgm="http://schemas.openxmlformats.org/drawingml/2006/diagram" xmlns:lc="http://schemas.openxmlformats.org/drawingml/2006/lockedCanvas" xmlns:c="http://schemas.openxmlformats.org/drawingml/2006/chart" xmlns:pic="http://schemas.openxmlformats.org/drawingml/2006/picture" xmlns:a="http://schemas.openxmlformats.org/drawingml/2006/main" xmlns:sl="http://schemas.openxmlformats.org/schemaLibrary/2006/main">
           <w:drawing>
             <wp:anchor allowOverlap="1" behindDoc="0" distB="0" distT="0" distL="114300" distR="114300" hidden="0" layoutInCell="1" locked="0" relativeHeight="0" simplePos="0">
               <wp:simplePos x="0" y="0"/>

</xml_diff>